<commit_message>
Repo for our project
</commit_message>
<xml_diff>
--- a/Proposal/[Proposal] Patient Record System.docx
+++ b/Proposal/[Proposal] Patient Record System.docx
@@ -15,10 +15,10 @@
           <w:noProof/>
         </w:rPr>
         <w:drawing>
-          <wp:inline distT="0" distB="0" distL="0" distR="0" wp14:anchorId="4ACE80CB" wp14:editId="6F2FBED7">
-            <wp:extent cx="1990725" cy="2305050"/>
-            <wp:effectExtent l="0" t="0" r="9525" b="0"/>
-            <wp:docPr id="1" name="Picture 1"/>
+          <wp:inline distT="0" distB="0" distL="0" distR="0">
+            <wp:extent cx="2552130" cy="748182"/>
+            <wp:effectExtent l="0" t="0" r="635" b="0"/>
+            <wp:docPr id="4" name="Picture 4"/>
             <wp:cNvGraphicFramePr>
               <a:graphicFrameLocks xmlns:a="http://schemas.openxmlformats.org/drawingml/2006/main" noChangeAspect="1"/>
             </wp:cNvGraphicFramePr>
@@ -26,7 +26,7 @@
               <a:graphicData uri="http://schemas.openxmlformats.org/drawingml/2006/picture">
                 <pic:pic xmlns:pic="http://schemas.openxmlformats.org/drawingml/2006/picture">
                   <pic:nvPicPr>
-                    <pic:cNvPr id="1" name="la lpgo.jpg"/>
+                    <pic:cNvPr id="4" name="high-quality-la-logo.png"/>
                     <pic:cNvPicPr/>
                   </pic:nvPicPr>
                   <pic:blipFill>
@@ -44,7 +44,7 @@
                   <pic:spPr>
                     <a:xfrm>
                       <a:off x="0" y="0"/>
-                      <a:ext cx="1990725" cy="2305050"/>
+                      <a:ext cx="2552130" cy="748182"/>
                     </a:xfrm>
                     <a:prstGeom prst="rect">
                       <a:avLst/>
@@ -59,9 +59,6 @@
     </w:p>
     <w:p>
       <w:pPr>
-        <w:tabs>
-          <w:tab w:val="left" w:pos="3780"/>
-        </w:tabs>
         <w:jc w:val="center"/>
         <w:rPr>
           <w:rFonts w:cs="Times New Roman"/>
@@ -77,19 +74,17 @@
           <w:sz w:val="32"/>
           <w:szCs w:val="32"/>
         </w:rPr>
-        <w:t>LA GRANDEE International College</w:t>
-      </w:r>
-    </w:p>
-    <w:p>
-      <w:pPr>
-        <w:tabs>
-          <w:tab w:val="left" w:pos="3780"/>
-        </w:tabs>
+        <w:t>LA GRANDEE INTERNATIONAL COLLEGE</w:t>
+      </w:r>
+    </w:p>
+    <w:p>
+      <w:pPr>
         <w:jc w:val="center"/>
         <w:rPr>
           <w:rFonts w:cs="Times New Roman"/>
           <w:b/>
-          <w:szCs w:val="28"/>
+          <w:sz w:val="28"/>
+          <w:szCs w:val="24"/>
         </w:rPr>
       </w:pPr>
       <w:proofErr w:type="spellStart"/>
@@ -97,25 +92,28 @@
         <w:rPr>
           <w:rFonts w:cs="Times New Roman"/>
           <w:b/>
-          <w:szCs w:val="28"/>
-        </w:rPr>
-        <w:t>Simalchour</w:t>
+          <w:sz w:val="28"/>
+          <w:szCs w:val="24"/>
+        </w:rPr>
+        <w:t>Simalchaur</w:t>
       </w:r>
       <w:proofErr w:type="spellEnd"/>
       <w:r>
         <w:rPr>
           <w:rFonts w:cs="Times New Roman"/>
           <w:b/>
-          <w:szCs w:val="28"/>
-        </w:rPr>
-        <w:t xml:space="preserve"> -8, </w:t>
+          <w:sz w:val="28"/>
+          <w:szCs w:val="24"/>
+        </w:rPr>
+        <w:t xml:space="preserve">, </w:t>
       </w:r>
       <w:proofErr w:type="spellStart"/>
       <w:r>
         <w:rPr>
           <w:rFonts w:cs="Times New Roman"/>
           <w:b/>
-          <w:szCs w:val="28"/>
+          <w:sz w:val="28"/>
+          <w:szCs w:val="24"/>
         </w:rPr>
         <w:t>Pokhara</w:t>
       </w:r>
@@ -124,89 +122,89 @@
         <w:rPr>
           <w:rFonts w:cs="Times New Roman"/>
           <w:b/>
-          <w:szCs w:val="28"/>
-        </w:rPr>
-        <w:t xml:space="preserve"> Nepal</w:t>
-      </w:r>
-    </w:p>
-    <w:p>
-      <w:pPr>
-        <w:tabs>
-          <w:tab w:val="left" w:pos="3780"/>
-        </w:tabs>
+          <w:sz w:val="28"/>
+          <w:szCs w:val="24"/>
+        </w:rPr>
+        <w:t>, Nepal</w:t>
+      </w:r>
+    </w:p>
+    <w:p>
+      <w:pPr>
         <w:jc w:val="center"/>
         <w:rPr>
           <w:rFonts w:cs="Times New Roman"/>
           <w:szCs w:val="24"/>
         </w:rPr>
       </w:pPr>
-      <w:r>
-        <w:rPr>
-          <w:rFonts w:cs="Times New Roman"/>
-          <w:b/>
-          <w:noProof/>
-          <w:szCs w:val="28"/>
-        </w:rPr>
-        <mc:AlternateContent>
-          <mc:Choice Requires="wps">
-            <w:drawing>
-              <wp:anchor distT="0" distB="0" distL="114300" distR="114300" simplePos="0" relativeHeight="251660288" behindDoc="0" locked="0" layoutInCell="1" allowOverlap="1" wp14:anchorId="704405E1" wp14:editId="7CA2845E">
-                <wp:simplePos x="0" y="0"/>
-                <wp:positionH relativeFrom="margin">
-                  <wp:align>center</wp:align>
-                </wp:positionH>
-                <wp:positionV relativeFrom="paragraph">
-                  <wp:posOffset>99060</wp:posOffset>
-                </wp:positionV>
-                <wp:extent cx="31898" cy="2477386"/>
-                <wp:effectExtent l="0" t="0" r="25400" b="37465"/>
-                <wp:wrapNone/>
-                <wp:docPr id="3" name="Straight Connector 3"/>
-                <wp:cNvGraphicFramePr/>
-                <a:graphic xmlns:a="http://schemas.openxmlformats.org/drawingml/2006/main">
-                  <a:graphicData uri="http://schemas.microsoft.com/office/word/2010/wordprocessingShape">
-                    <wps:wsp>
-                      <wps:cNvCnPr/>
-                      <wps:spPr>
-                        <a:xfrm>
-                          <a:off x="0" y="0"/>
-                          <a:ext cx="31898" cy="2477386"/>
-                        </a:xfrm>
-                        <a:prstGeom prst="line">
-                          <a:avLst/>
-                        </a:prstGeom>
-                      </wps:spPr>
-                      <wps:style>
-                        <a:lnRef idx="1">
-                          <a:schemeClr val="dk1"/>
-                        </a:lnRef>
-                        <a:fillRef idx="0">
-                          <a:schemeClr val="dk1"/>
-                        </a:fillRef>
-                        <a:effectRef idx="0">
-                          <a:schemeClr val="dk1"/>
-                        </a:effectRef>
-                        <a:fontRef idx="minor">
-                          <a:schemeClr val="tx1"/>
-                        </a:fontRef>
-                      </wps:style>
-                      <wps:bodyPr/>
-                    </wps:wsp>
-                  </a:graphicData>
-                </a:graphic>
-              </wp:anchor>
-            </w:drawing>
-          </mc:Choice>
-          <mc:Fallback>
-            <w:pict>
-              <v:line w14:anchorId="3CB3B88E" id="Straight Connector 3" o:spid="_x0000_s1026" style="position:absolute;z-index:251660288;visibility:visible;mso-wrap-style:square;mso-wrap-distance-left:9pt;mso-wrap-distance-top:0;mso-wrap-distance-right:9pt;mso-wrap-distance-bottom:0;mso-position-horizontal:center;mso-position-horizontal-relative:margin;mso-position-vertical:absolute;mso-position-vertical-relative:text" from="0,7.8pt" to="2.5pt,202.85pt" o:gfxdata="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" strokecolor="black [3200]" strokeweight=".5pt">
-                <v:stroke joinstyle="miter"/>
-                <w10:wrap anchorx="margin"/>
-              </v:line>
-            </w:pict>
-          </mc:Fallback>
-        </mc:AlternateContent>
-      </w:r>
+    </w:p>
+    <w:p>
+      <w:pPr>
+        <w:jc w:val="center"/>
+        <w:rPr>
+          <w:rFonts w:cs="Times New Roman"/>
+          <w:szCs w:val="24"/>
+        </w:rPr>
+      </w:pPr>
+      <w:r>
+        <w:rPr>
+          <w:rFonts w:cs="Times New Roman"/>
+          <w:szCs w:val="24"/>
+        </w:rPr>
+        <w:t xml:space="preserve">A </w:t>
+      </w:r>
+      <w:r>
+        <w:rPr>
+          <w:rFonts w:cs="Times New Roman"/>
+          <w:szCs w:val="24"/>
+        </w:rPr>
+        <w:t>P</w:t>
+      </w:r>
+      <w:r>
+        <w:rPr>
+          <w:rFonts w:cs="Times New Roman"/>
+          <w:szCs w:val="24"/>
+        </w:rPr>
+        <w:t xml:space="preserve">roject </w:t>
+      </w:r>
+      <w:r>
+        <w:rPr>
+          <w:rFonts w:cs="Times New Roman"/>
+          <w:szCs w:val="24"/>
+        </w:rPr>
+        <w:t>P</w:t>
+      </w:r>
+      <w:r>
+        <w:rPr>
+          <w:rFonts w:cs="Times New Roman"/>
+          <w:szCs w:val="24"/>
+        </w:rPr>
+        <w:t>roposal</w:t>
+      </w:r>
+      <w:r>
+        <w:rPr>
+          <w:rFonts w:cs="Times New Roman"/>
+          <w:szCs w:val="24"/>
+        </w:rPr>
+        <w:t>/Report</w:t>
+      </w:r>
+    </w:p>
+    <w:p>
+      <w:pPr>
+        <w:jc w:val="center"/>
+        <w:rPr>
+          <w:rFonts w:cs="Times New Roman"/>
+          <w:szCs w:val="24"/>
+        </w:rPr>
+      </w:pPr>
+      <w:proofErr w:type="gramStart"/>
+      <w:r>
+        <w:rPr>
+          <w:rFonts w:cs="Times New Roman"/>
+          <w:szCs w:val="24"/>
+        </w:rPr>
+        <w:t>on</w:t>
+      </w:r>
+      <w:proofErr w:type="gramEnd"/>
     </w:p>
     <w:p>
       <w:pPr>
@@ -215,185 +213,176 @@
           <w:rFonts w:cs="Times New Roman"/>
           <w:b/>
           <w:sz w:val="32"/>
-          <w:szCs w:val="32"/>
-        </w:rPr>
-      </w:pPr>
-      <w:r>
-        <w:rPr>
-          <w:rFonts w:cs="Times New Roman"/>
-          <w:b/>
-          <w:noProof/>
-          <w:sz w:val="32"/>
-          <w:szCs w:val="32"/>
-        </w:rPr>
-        <mc:AlternateContent>
-          <mc:Choice Requires="wps">
-            <w:drawing>
-              <wp:anchor distT="0" distB="0" distL="114300" distR="114300" simplePos="0" relativeHeight="251662336" behindDoc="0" locked="0" layoutInCell="1" allowOverlap="1" wp14:anchorId="7B3BAE3E" wp14:editId="3B98714B">
-                <wp:simplePos x="0" y="0"/>
-                <wp:positionH relativeFrom="column">
-                  <wp:posOffset>3213735</wp:posOffset>
-                </wp:positionH>
-                <wp:positionV relativeFrom="paragraph">
-                  <wp:posOffset>182245</wp:posOffset>
-                </wp:positionV>
-                <wp:extent cx="10632" cy="1743739"/>
-                <wp:effectExtent l="0" t="0" r="27940" b="27940"/>
-                <wp:wrapNone/>
-                <wp:docPr id="5" name="Straight Connector 5"/>
-                <wp:cNvGraphicFramePr/>
-                <a:graphic xmlns:a="http://schemas.openxmlformats.org/drawingml/2006/main">
-                  <a:graphicData uri="http://schemas.microsoft.com/office/word/2010/wordprocessingShape">
-                    <wps:wsp>
-                      <wps:cNvCnPr/>
-                      <wps:spPr>
-                        <a:xfrm flipH="1">
-                          <a:off x="0" y="0"/>
-                          <a:ext cx="10632" cy="1743739"/>
-                        </a:xfrm>
-                        <a:prstGeom prst="line">
-                          <a:avLst/>
-                        </a:prstGeom>
-                      </wps:spPr>
-                      <wps:style>
-                        <a:lnRef idx="1">
-                          <a:schemeClr val="dk1"/>
-                        </a:lnRef>
-                        <a:fillRef idx="0">
-                          <a:schemeClr val="dk1"/>
-                        </a:fillRef>
-                        <a:effectRef idx="0">
-                          <a:schemeClr val="dk1"/>
-                        </a:effectRef>
-                        <a:fontRef idx="minor">
-                          <a:schemeClr val="tx1"/>
-                        </a:fontRef>
-                      </wps:style>
-                      <wps:bodyPr/>
-                    </wps:wsp>
-                  </a:graphicData>
-                </a:graphic>
-              </wp:anchor>
-            </w:drawing>
-          </mc:Choice>
-          <mc:Fallback>
-            <w:pict>
-              <v:line w14:anchorId="69173A02" id="Straight Connector 5" o:spid="_x0000_s1026" style="position:absolute;flip:x;z-index:251662336;visibility:visible;mso-wrap-style:square;mso-wrap-distance-left:9pt;mso-wrap-distance-top:0;mso-wrap-distance-right:9pt;mso-wrap-distance-bottom:0;mso-position-horizontal:absolute;mso-position-horizontal-relative:text;mso-position-vertical:absolute;mso-position-vertical-relative:text" from="253.05pt,14.35pt" to="253.9pt,151.65pt" o:gfxdata="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" strokecolor="black [3200]" strokeweight=".5pt">
-                <v:stroke joinstyle="miter"/>
-              </v:line>
-            </w:pict>
-          </mc:Fallback>
-        </mc:AlternateContent>
-      </w:r>
-      <w:r>
-        <w:rPr>
-          <w:rFonts w:cs="Times New Roman"/>
-          <w:b/>
-          <w:noProof/>
-          <w:sz w:val="32"/>
-          <w:szCs w:val="32"/>
-        </w:rPr>
-        <mc:AlternateContent>
-          <mc:Choice Requires="wps">
-            <w:drawing>
-              <wp:anchor distT="0" distB="0" distL="114300" distR="114300" simplePos="0" relativeHeight="251659264" behindDoc="0" locked="0" layoutInCell="1" allowOverlap="1" wp14:anchorId="5523930B" wp14:editId="50CCE5EF">
-                <wp:simplePos x="0" y="0"/>
-                <wp:positionH relativeFrom="column">
-                  <wp:posOffset>2030745</wp:posOffset>
-                </wp:positionH>
-                <wp:positionV relativeFrom="paragraph">
-                  <wp:posOffset>177195</wp:posOffset>
-                </wp:positionV>
-                <wp:extent cx="10632" cy="1743739"/>
-                <wp:effectExtent l="0" t="0" r="27940" b="27940"/>
-                <wp:wrapNone/>
-                <wp:docPr id="2" name="Straight Connector 2"/>
-                <wp:cNvGraphicFramePr/>
-                <a:graphic xmlns:a="http://schemas.openxmlformats.org/drawingml/2006/main">
-                  <a:graphicData uri="http://schemas.microsoft.com/office/word/2010/wordprocessingShape">
-                    <wps:wsp>
-                      <wps:cNvCnPr/>
-                      <wps:spPr>
-                        <a:xfrm flipH="1">
-                          <a:off x="0" y="0"/>
-                          <a:ext cx="10632" cy="1743739"/>
-                        </a:xfrm>
-                        <a:prstGeom prst="line">
-                          <a:avLst/>
-                        </a:prstGeom>
-                      </wps:spPr>
-                      <wps:style>
-                        <a:lnRef idx="1">
-                          <a:schemeClr val="dk1"/>
-                        </a:lnRef>
-                        <a:fillRef idx="0">
-                          <a:schemeClr val="dk1"/>
-                        </a:fillRef>
-                        <a:effectRef idx="0">
-                          <a:schemeClr val="dk1"/>
-                        </a:effectRef>
-                        <a:fontRef idx="minor">
-                          <a:schemeClr val="tx1"/>
-                        </a:fontRef>
-                      </wps:style>
-                      <wps:bodyPr/>
-                    </wps:wsp>
-                  </a:graphicData>
-                </a:graphic>
-              </wp:anchor>
-            </w:drawing>
-          </mc:Choice>
-          <mc:Fallback>
-            <w:pict>
-              <v:line w14:anchorId="21D3AF39" id="Straight Connector 2" o:spid="_x0000_s1026" style="position:absolute;flip:x;z-index:251659264;visibility:visible;mso-wrap-style:square;mso-wrap-distance-left:9pt;mso-wrap-distance-top:0;mso-wrap-distance-right:9pt;mso-wrap-distance-bottom:0;mso-position-horizontal:absolute;mso-position-horizontal-relative:text;mso-position-vertical:absolute;mso-position-vertical-relative:text" from="159.9pt,13.95pt" to="160.75pt,151.25pt" o:gfxdata="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" strokecolor="black [3200]" strokeweight=".5pt">
-                <v:stroke joinstyle="miter"/>
-              </v:line>
-            </w:pict>
-          </mc:Fallback>
-        </mc:AlternateContent>
-      </w:r>
-    </w:p>
-    <w:p>
-      <w:pPr>
-        <w:jc w:val="center"/>
+          <w:szCs w:val="24"/>
+        </w:rPr>
+      </w:pPr>
+      <w:r>
         <w:rPr>
           <w:rFonts w:cs="Times New Roman"/>
           <w:b/>
           <w:sz w:val="32"/>
-          <w:szCs w:val="32"/>
-        </w:rPr>
-      </w:pPr>
-    </w:p>
-    <w:p>
-      <w:pPr>
-        <w:tabs>
-          <w:tab w:val="left" w:pos="2528"/>
-          <w:tab w:val="left" w:pos="5355"/>
-        </w:tabs>
+          <w:szCs w:val="24"/>
+        </w:rPr>
+        <w:t>Patient Record System</w:t>
+      </w:r>
+    </w:p>
+    <w:p>
+      <w:pPr>
+        <w:jc w:val="center"/>
+        <w:rPr>
+          <w:rFonts w:cs="Times New Roman"/>
+          <w:szCs w:val="24"/>
+        </w:rPr>
+      </w:pPr>
+    </w:p>
+    <w:p>
+      <w:pPr>
+        <w:jc w:val="center"/>
         <w:rPr>
           <w:rFonts w:cs="Times New Roman"/>
           <w:b/>
-          <w:sz w:val="32"/>
-          <w:szCs w:val="32"/>
+          <w:szCs w:val="24"/>
         </w:rPr>
       </w:pPr>
       <w:r>
         <w:rPr>
           <w:rFonts w:cs="Times New Roman"/>
           <w:b/>
-          <w:sz w:val="32"/>
-          <w:szCs w:val="32"/>
-        </w:rPr>
-        <w:tab/>
-      </w:r>
-      <w:r>
+          <w:szCs w:val="24"/>
+        </w:rPr>
+        <w:t>Submitted to</w:t>
+      </w:r>
+    </w:p>
+    <w:p>
+      <w:pPr>
+        <w:jc w:val="center"/>
+        <w:rPr>
+          <w:rFonts w:cs="Times New Roman"/>
+          <w:szCs w:val="24"/>
+        </w:rPr>
+      </w:pPr>
+      <w:r>
+        <w:rPr>
+          <w:rFonts w:cs="Times New Roman"/>
+          <w:szCs w:val="24"/>
+        </w:rPr>
+        <w:t xml:space="preserve">Ramesh </w:t>
+      </w:r>
+      <w:proofErr w:type="spellStart"/>
+      <w:r>
+        <w:rPr>
+          <w:rFonts w:cs="Times New Roman"/>
+          <w:szCs w:val="24"/>
+        </w:rPr>
+        <w:t>Chalise</w:t>
+      </w:r>
+      <w:proofErr w:type="spellEnd"/>
+    </w:p>
+    <w:p>
+      <w:pPr>
+        <w:jc w:val="center"/>
+        <w:rPr>
+          <w:rFonts w:cs="Times New Roman"/>
+          <w:szCs w:val="24"/>
+        </w:rPr>
+      </w:pPr>
+      <w:r>
+        <w:rPr>
+          <w:rFonts w:cs="Times New Roman"/>
+          <w:szCs w:val="24"/>
+        </w:rPr>
+        <w:t>Bachelor of Computer Application (BCA) Program</w:t>
+      </w:r>
+    </w:p>
+    <w:p>
+      <w:pPr>
+        <w:jc w:val="center"/>
+        <w:rPr>
+          <w:rFonts w:cs="Times New Roman"/>
+          <w:szCs w:val="24"/>
+        </w:rPr>
+      </w:pPr>
+    </w:p>
+    <w:p>
+      <w:pPr>
+        <w:jc w:val="center"/>
+        <w:rPr>
+          <w:rFonts w:cs="Times New Roman"/>
+          <w:szCs w:val="24"/>
+        </w:rPr>
+      </w:pPr>
+      <w:r>
+        <w:rPr>
+          <w:rFonts w:cs="Times New Roman"/>
+          <w:szCs w:val="24"/>
+        </w:rPr>
+        <w:t xml:space="preserve">In partial fulfillment of the requirements for the degree of </w:t>
+      </w:r>
+      <w:r>
+        <w:rPr>
+          <w:rFonts w:cs="Times New Roman"/>
+          <w:szCs w:val="24"/>
+        </w:rPr>
+        <w:t>BCA</w:t>
+      </w:r>
+      <w:r>
+        <w:rPr>
+          <w:rFonts w:cs="Times New Roman"/>
+          <w:szCs w:val="24"/>
+        </w:rPr>
+        <w:t xml:space="preserve"> under </w:t>
+      </w:r>
+    </w:p>
+    <w:p>
+      <w:pPr>
+        <w:jc w:val="center"/>
+        <w:rPr>
+          <w:rFonts w:cs="Times New Roman"/>
+          <w:szCs w:val="24"/>
+        </w:rPr>
+      </w:pPr>
+      <w:proofErr w:type="spellStart"/>
+      <w:r>
+        <w:rPr>
+          <w:rFonts w:cs="Times New Roman"/>
+          <w:szCs w:val="24"/>
+        </w:rPr>
+        <w:t>Pokhara</w:t>
+      </w:r>
+      <w:proofErr w:type="spellEnd"/>
+      <w:r>
+        <w:rPr>
+          <w:rFonts w:cs="Times New Roman"/>
+          <w:szCs w:val="24"/>
+        </w:rPr>
+        <w:t xml:space="preserve"> University</w:t>
+      </w:r>
+    </w:p>
+    <w:p>
+      <w:pPr>
+        <w:jc w:val="center"/>
+        <w:rPr>
+          <w:rFonts w:cs="Times New Roman"/>
+          <w:szCs w:val="24"/>
+        </w:rPr>
+      </w:pPr>
+    </w:p>
+    <w:p>
+      <w:pPr>
+        <w:jc w:val="center"/>
         <w:rPr>
           <w:rFonts w:cs="Times New Roman"/>
           <w:b/>
-          <w:sz w:val="32"/>
-          <w:szCs w:val="32"/>
-        </w:rPr>
-        <w:tab/>
+          <w:szCs w:val="24"/>
+        </w:rPr>
+      </w:pPr>
+      <w:r>
+        <w:rPr>
+          <w:rFonts w:cs="Times New Roman"/>
+          <w:b/>
+          <w:szCs w:val="24"/>
+        </w:rPr>
+        <w:t>Submitted by</w:t>
       </w:r>
     </w:p>
     <w:p>
@@ -401,44 +390,118 @@
         <w:jc w:val="center"/>
         <w:rPr>
           <w:rFonts w:cs="Times New Roman"/>
-          <w:b/>
-          <w:sz w:val="32"/>
-          <w:szCs w:val="32"/>
-        </w:rPr>
-      </w:pPr>
+          <w:szCs w:val="24"/>
+        </w:rPr>
+      </w:pPr>
+      <w:proofErr w:type="spellStart"/>
+      <w:r>
+        <w:rPr>
+          <w:rFonts w:cs="Times New Roman"/>
+          <w:szCs w:val="24"/>
+        </w:rPr>
+        <w:t>Deven</w:t>
+      </w:r>
+      <w:proofErr w:type="spellEnd"/>
+      <w:r>
+        <w:rPr>
+          <w:rFonts w:cs="Times New Roman"/>
+          <w:szCs w:val="24"/>
+        </w:rPr>
+        <w:t xml:space="preserve"> Shrestha</w:t>
+      </w:r>
     </w:p>
     <w:p>
       <w:pPr>
         <w:jc w:val="center"/>
         <w:rPr>
           <w:rFonts w:cs="Times New Roman"/>
-          <w:b/>
-          <w:sz w:val="32"/>
-          <w:szCs w:val="32"/>
-        </w:rPr>
-      </w:pPr>
+          <w:szCs w:val="24"/>
+        </w:rPr>
+      </w:pPr>
+      <w:proofErr w:type="spellStart"/>
+      <w:r>
+        <w:rPr>
+          <w:rFonts w:cs="Times New Roman"/>
+          <w:szCs w:val="24"/>
+        </w:rPr>
+        <w:t>Sandesh</w:t>
+      </w:r>
+      <w:proofErr w:type="spellEnd"/>
+      <w:r>
+        <w:rPr>
+          <w:rFonts w:cs="Times New Roman"/>
+          <w:szCs w:val="24"/>
+        </w:rPr>
+        <w:t xml:space="preserve"> </w:t>
+      </w:r>
+      <w:proofErr w:type="spellStart"/>
+      <w:r>
+        <w:rPr>
+          <w:rFonts w:cs="Times New Roman"/>
+          <w:szCs w:val="24"/>
+        </w:rPr>
+        <w:t>Bastola</w:t>
+      </w:r>
+      <w:proofErr w:type="spellEnd"/>
     </w:p>
     <w:p>
       <w:pPr>
         <w:jc w:val="center"/>
         <w:rPr>
           <w:rFonts w:cs="Times New Roman"/>
-          <w:b/>
-          <w:sz w:val="32"/>
-          <w:szCs w:val="32"/>
-        </w:rPr>
-      </w:pPr>
+          <w:szCs w:val="24"/>
+        </w:rPr>
+      </w:pPr>
+      <w:r>
+        <w:rPr>
+          <w:rFonts w:cs="Times New Roman"/>
+          <w:szCs w:val="24"/>
+        </w:rPr>
+        <w:t xml:space="preserve">Nobel </w:t>
+      </w:r>
+      <w:proofErr w:type="spellStart"/>
+      <w:r>
+        <w:rPr>
+          <w:rFonts w:cs="Times New Roman"/>
+          <w:szCs w:val="24"/>
+        </w:rPr>
+        <w:t>Baral</w:t>
+      </w:r>
+      <w:proofErr w:type="spellEnd"/>
     </w:p>
     <w:p>
       <w:pPr>
         <w:jc w:val="center"/>
         <w:rPr>
           <w:rFonts w:cs="Times New Roman"/>
-          <w:b/>
-          <w:sz w:val="32"/>
-          <w:szCs w:val="32"/>
-        </w:rPr>
-      </w:pPr>
+          <w:szCs w:val="24"/>
+        </w:rPr>
+      </w:pPr>
+      <w:proofErr w:type="spellStart"/>
+      <w:r>
+        <w:rPr>
+          <w:rFonts w:cs="Times New Roman"/>
+          <w:szCs w:val="24"/>
+        </w:rPr>
+        <w:t>Susil</w:t>
+      </w:r>
+      <w:proofErr w:type="spellEnd"/>
+      <w:r>
+        <w:rPr>
+          <w:rFonts w:cs="Times New Roman"/>
+          <w:szCs w:val="24"/>
+        </w:rPr>
+        <w:t xml:space="preserve"> </w:t>
+      </w:r>
+      <w:proofErr w:type="spellStart"/>
+      <w:r>
+        <w:rPr>
+          <w:rFonts w:cs="Times New Roman"/>
+          <w:szCs w:val="24"/>
+        </w:rPr>
+        <w:t>Neupane</w:t>
+      </w:r>
+      <w:proofErr w:type="spellEnd"/>
     </w:p>
     <w:p>
       <w:pPr>
@@ -453,224 +516,28 @@
           <w:rFonts w:cs="Times New Roman"/>
           <w:szCs w:val="24"/>
         </w:rPr>
-        <w:t xml:space="preserve">A Proposal on </w:t>
+        <w:t>BCA</w:t>
+      </w:r>
+      <w:r>
+        <w:rPr>
+          <w:rFonts w:cs="Times New Roman"/>
+          <w:szCs w:val="24"/>
+        </w:rPr>
+        <w:t xml:space="preserve">, </w:t>
+      </w:r>
+      <w:r>
+        <w:rPr>
+          <w:rFonts w:cs="Times New Roman"/>
+          <w:szCs w:val="24"/>
+        </w:rPr>
+        <w:t>II</w:t>
       </w:r>
     </w:p>
     <w:p>
       <w:pPr>
         <w:jc w:val="center"/>
-        <w:rPr>
-          <w:rFonts w:cs="Times New Roman"/>
-          <w:b/>
-          <w:szCs w:val="28"/>
-        </w:rPr>
-      </w:pPr>
-      <w:r>
-        <w:rPr>
-          <w:rFonts w:cs="Times New Roman"/>
-          <w:b/>
-          <w:szCs w:val="28"/>
-        </w:rPr>
-        <w:t>Patient Record System</w:t>
-      </w:r>
-    </w:p>
-    <w:p>
-      <w:pPr>
-        <w:jc w:val="center"/>
-        <w:rPr>
-          <w:rFonts w:cs="Times New Roman"/>
-          <w:b/>
-          <w:szCs w:val="24"/>
-        </w:rPr>
-      </w:pPr>
-      <w:r>
-        <w:rPr>
-          <w:rFonts w:cs="Times New Roman"/>
-          <w:b/>
-          <w:szCs w:val="24"/>
-        </w:rPr>
-        <w:t xml:space="preserve">Submitted to: Ramesh </w:t>
-      </w:r>
-      <w:proofErr w:type="spellStart"/>
-      <w:r>
-        <w:rPr>
-          <w:rFonts w:cs="Times New Roman"/>
-          <w:b/>
-          <w:szCs w:val="24"/>
-        </w:rPr>
-        <w:t>Chalise</w:t>
-      </w:r>
-      <w:proofErr w:type="spellEnd"/>
-    </w:p>
-    <w:p>
-      <w:pPr>
-        <w:jc w:val="center"/>
-        <w:rPr>
-          <w:rFonts w:cs="Times New Roman"/>
-          <w:szCs w:val="24"/>
-        </w:rPr>
-      </w:pPr>
-      <w:r>
-        <w:rPr>
-          <w:rFonts w:cs="Times New Roman"/>
-          <w:szCs w:val="24"/>
-        </w:rPr>
-        <w:t>Bachelor of Computer Application II (BCA II)</w:t>
-      </w:r>
-    </w:p>
-    <w:p>
-      <w:pPr>
-        <w:jc w:val="center"/>
-        <w:rPr>
-          <w:rFonts w:cs="Times New Roman"/>
-          <w:szCs w:val="24"/>
-        </w:rPr>
-      </w:pPr>
-      <w:proofErr w:type="spellStart"/>
-      <w:r>
-        <w:rPr>
-          <w:rFonts w:cs="Times New Roman"/>
-          <w:szCs w:val="24"/>
-        </w:rPr>
-        <w:t>Pokhara</w:t>
-      </w:r>
-      <w:proofErr w:type="spellEnd"/>
-      <w:r>
-        <w:rPr>
-          <w:rFonts w:cs="Times New Roman"/>
-          <w:szCs w:val="24"/>
-        </w:rPr>
-        <w:t xml:space="preserve"> University</w:t>
-      </w:r>
-    </w:p>
-    <w:p>
-      <w:pPr>
-        <w:jc w:val="center"/>
-        <w:rPr>
-          <w:rFonts w:cs="Times New Roman"/>
-          <w:szCs w:val="24"/>
-        </w:rPr>
-      </w:pPr>
-      <w:r>
-        <w:rPr>
-          <w:rFonts w:cs="Times New Roman"/>
-          <w:szCs w:val="24"/>
-        </w:rPr>
-        <w:t>Submitted by:</w:t>
-      </w:r>
-    </w:p>
-    <w:p>
-      <w:pPr>
-        <w:jc w:val="center"/>
-        <w:rPr>
-          <w:rFonts w:cs="Times New Roman"/>
-          <w:szCs w:val="28"/>
-        </w:rPr>
-      </w:pPr>
-      <w:proofErr w:type="spellStart"/>
-      <w:r>
-        <w:rPr>
-          <w:rFonts w:cs="Times New Roman"/>
-          <w:szCs w:val="28"/>
-        </w:rPr>
-        <w:t>Deven</w:t>
-      </w:r>
-      <w:proofErr w:type="spellEnd"/>
-      <w:r>
-        <w:rPr>
-          <w:rFonts w:cs="Times New Roman"/>
-          <w:szCs w:val="28"/>
-        </w:rPr>
-        <w:t xml:space="preserve"> Shrestha</w:t>
-      </w:r>
-    </w:p>
-    <w:p>
-      <w:pPr>
-        <w:jc w:val="center"/>
-        <w:rPr>
-          <w:rFonts w:cs="Times New Roman"/>
-          <w:szCs w:val="28"/>
-        </w:rPr>
-      </w:pPr>
-      <w:proofErr w:type="spellStart"/>
-      <w:r>
-        <w:rPr>
-          <w:rFonts w:cs="Times New Roman"/>
-          <w:szCs w:val="28"/>
-        </w:rPr>
-        <w:t>Sandesh</w:t>
-      </w:r>
-      <w:proofErr w:type="spellEnd"/>
-      <w:r>
-        <w:rPr>
-          <w:rFonts w:cs="Times New Roman"/>
-          <w:szCs w:val="28"/>
-        </w:rPr>
-        <w:t xml:space="preserve"> </w:t>
-      </w:r>
-      <w:proofErr w:type="spellStart"/>
-      <w:r>
-        <w:rPr>
-          <w:rFonts w:cs="Times New Roman"/>
-          <w:szCs w:val="28"/>
-        </w:rPr>
-        <w:t>Bastola</w:t>
-      </w:r>
-      <w:proofErr w:type="spellEnd"/>
-    </w:p>
-    <w:p>
-      <w:pPr>
-        <w:jc w:val="center"/>
-        <w:rPr>
-          <w:rFonts w:cs="Times New Roman"/>
-          <w:szCs w:val="28"/>
-        </w:rPr>
-      </w:pPr>
-      <w:r>
-        <w:rPr>
-          <w:rFonts w:cs="Times New Roman"/>
-          <w:szCs w:val="28"/>
-        </w:rPr>
-        <w:t xml:space="preserve">Nobel </w:t>
-      </w:r>
-      <w:proofErr w:type="spellStart"/>
-      <w:r>
-        <w:rPr>
-          <w:rFonts w:cs="Times New Roman"/>
-          <w:szCs w:val="28"/>
-        </w:rPr>
-        <w:t>Baral</w:t>
-      </w:r>
-      <w:proofErr w:type="spellEnd"/>
-    </w:p>
-    <w:p>
-      <w:pPr>
-        <w:jc w:val="center"/>
-        <w:rPr>
-          <w:rFonts w:cs="Times New Roman"/>
-          <w:szCs w:val="28"/>
-        </w:rPr>
-      </w:pPr>
-      <w:r>
-        <w:rPr>
-          <w:rFonts w:cs="Times New Roman"/>
-          <w:szCs w:val="28"/>
-        </w:rPr>
-        <w:t xml:space="preserve">Sunil </w:t>
-      </w:r>
-      <w:proofErr w:type="spellStart"/>
-      <w:r>
-        <w:rPr>
-          <w:rFonts w:cs="Times New Roman"/>
-          <w:szCs w:val="28"/>
-        </w:rPr>
-        <w:t>Neupane</w:t>
-      </w:r>
-      <w:proofErr w:type="spellEnd"/>
-    </w:p>
-    <w:p>
-      <w:pPr>
         <w:sectPr>
+          <w:headerReference w:type="default" r:id="rId9"/>
           <w:pgSz w:w="11907" w:h="16839" w:code="9"/>
           <w:pgMar w:top="1440" w:right="1440" w:bottom="1440" w:left="2160" w:header="720" w:footer="720" w:gutter="0"/>
           <w:pgNumType w:fmt="lowerRoman" w:start="1"/>
@@ -679,6 +546,20 @@
         </w:sectPr>
       </w:pPr>
       <w:r>
+        <w:rPr>
+          <w:rFonts w:cs="Times New Roman"/>
+          <w:szCs w:val="24"/>
+        </w:rPr>
+        <w:br/>
+      </w:r>
+      <w:r>
+        <w:rPr>
+          <w:rFonts w:cs="Times New Roman"/>
+          <w:szCs w:val="24"/>
+        </w:rPr>
+        <w:t>April 27, 2024</w:t>
+      </w:r>
+      <w:r>
         <w:br w:type="page"/>
       </w:r>
       <w:r>
@@ -689,11 +570,11 @@
     <w:p>
       <w:pPr>
         <w:pStyle w:val="Heading1"/>
-        <w:spacing w:before="0" w:line="360" w:lineRule="auto"/>
+        <w:spacing w:line="360" w:lineRule="auto"/>
         <w:jc w:val="center"/>
       </w:pPr>
       <w:bookmarkStart w:id="0" w:name="_Toc165057827"/>
-      <w:bookmarkStart w:id="1" w:name="_Toc165106091"/>
+      <w:bookmarkStart w:id="1" w:name="_Toc165115575"/>
       <w:r>
         <w:lastRenderedPageBreak/>
         <w:t>Executive Summary</w:t>
@@ -737,10 +618,10 @@
     <w:p>
       <w:pPr>
         <w:pStyle w:val="Heading1"/>
-        <w:spacing w:before="0" w:line="360" w:lineRule="auto"/>
+        <w:spacing w:line="360" w:lineRule="auto"/>
         <w:jc w:val="center"/>
       </w:pPr>
-      <w:bookmarkStart w:id="2" w:name="_Toc165106092"/>
+      <w:bookmarkStart w:id="2" w:name="_Toc165115576"/>
       <w:r>
         <w:lastRenderedPageBreak/>
         <w:t>Table of Contents</w:t>
@@ -769,7 +650,6 @@
             <w:tabs>
               <w:tab w:val="right" w:leader="dot" w:pos="8297"/>
             </w:tabs>
-            <w:spacing w:after="0" w:line="360" w:lineRule="auto"/>
             <w:rPr>
               <w:rFonts w:asciiTheme="minorHAnsi" w:eastAsiaTheme="minorEastAsia" w:hAnsiTheme="minorHAnsi"/>
               <w:noProof/>
@@ -785,7 +665,7 @@
           <w:r>
             <w:fldChar w:fldCharType="separate"/>
           </w:r>
-          <w:hyperlink w:anchor="_Toc165106091" w:history="1">
+          <w:hyperlink w:anchor="_Toc165115575" w:history="1">
             <w:r>
               <w:rPr>
                 <w:rStyle w:val="Hyperlink"/>
@@ -812,7 +692,7 @@
                 <w:noProof/>
                 <w:webHidden/>
               </w:rPr>
-              <w:instrText xml:space="preserve"> PAGEREF _Toc165106091 \h </w:instrText>
+              <w:instrText xml:space="preserve"> PAGEREF _Toc165115575 \h </w:instrText>
             </w:r>
             <w:r>
               <w:rPr>
@@ -849,14 +729,13 @@
             <w:tabs>
               <w:tab w:val="right" w:leader="dot" w:pos="8297"/>
             </w:tabs>
-            <w:spacing w:after="0" w:line="360" w:lineRule="auto"/>
             <w:rPr>
               <w:rFonts w:asciiTheme="minorHAnsi" w:eastAsiaTheme="minorEastAsia" w:hAnsiTheme="minorHAnsi"/>
               <w:noProof/>
               <w:sz w:val="22"/>
             </w:rPr>
           </w:pPr>
-          <w:hyperlink w:anchor="_Toc165106092" w:history="1">
+          <w:hyperlink w:anchor="_Toc165115576" w:history="1">
             <w:r>
               <w:rPr>
                 <w:rStyle w:val="Hyperlink"/>
@@ -883,7 +762,7 @@
                 <w:noProof/>
                 <w:webHidden/>
               </w:rPr>
-              <w:instrText xml:space="preserve"> PAGEREF _Toc165106092 \h </w:instrText>
+              <w:instrText xml:space="preserve"> PAGEREF _Toc165115576 \h </w:instrText>
             </w:r>
             <w:r>
               <w:rPr>
@@ -920,14 +799,13 @@
             <w:tabs>
               <w:tab w:val="right" w:leader="dot" w:pos="8297"/>
             </w:tabs>
-            <w:spacing w:after="0" w:line="360" w:lineRule="auto"/>
             <w:rPr>
               <w:rFonts w:asciiTheme="minorHAnsi" w:eastAsiaTheme="minorEastAsia" w:hAnsiTheme="minorHAnsi"/>
               <w:noProof/>
               <w:sz w:val="22"/>
             </w:rPr>
           </w:pPr>
-          <w:hyperlink w:anchor="_Toc165106093" w:history="1">
+          <w:hyperlink w:anchor="_Toc165115577" w:history="1">
             <w:r>
               <w:rPr>
                 <w:rStyle w:val="Hyperlink"/>
@@ -954,7 +832,7 @@
                 <w:noProof/>
                 <w:webHidden/>
               </w:rPr>
-              <w:instrText xml:space="preserve"> PAGEREF _Toc165106093 \h </w:instrText>
+              <w:instrText xml:space="preserve"> PAGEREF _Toc165115577 \h </w:instrText>
             </w:r>
             <w:r>
               <w:rPr>
@@ -991,14 +869,13 @@
             <w:tabs>
               <w:tab w:val="right" w:leader="dot" w:pos="8297"/>
             </w:tabs>
-            <w:spacing w:after="0" w:line="360" w:lineRule="auto"/>
             <w:rPr>
               <w:rFonts w:asciiTheme="minorHAnsi" w:eastAsiaTheme="minorEastAsia" w:hAnsiTheme="minorHAnsi"/>
               <w:noProof/>
               <w:sz w:val="22"/>
             </w:rPr>
           </w:pPr>
-          <w:hyperlink w:anchor="_Toc165106094" w:history="1">
+          <w:hyperlink w:anchor="_Toc165115578" w:history="1">
             <w:r>
               <w:rPr>
                 <w:rStyle w:val="Hyperlink"/>
@@ -1025,7 +902,7 @@
                 <w:noProof/>
                 <w:webHidden/>
               </w:rPr>
-              <w:instrText xml:space="preserve"> PAGEREF _Toc165106094 \h </w:instrText>
+              <w:instrText xml:space="preserve"> PAGEREF _Toc165115578 \h </w:instrText>
             </w:r>
             <w:r>
               <w:rPr>
@@ -1062,14 +939,13 @@
             <w:tabs>
               <w:tab w:val="right" w:leader="dot" w:pos="8297"/>
             </w:tabs>
-            <w:spacing w:after="0" w:line="360" w:lineRule="auto"/>
             <w:rPr>
               <w:rFonts w:asciiTheme="minorHAnsi" w:eastAsiaTheme="minorEastAsia" w:hAnsiTheme="minorHAnsi"/>
               <w:noProof/>
               <w:sz w:val="22"/>
             </w:rPr>
           </w:pPr>
-          <w:hyperlink w:anchor="_Toc165106095" w:history="1">
+          <w:hyperlink w:anchor="_Toc165115579" w:history="1">
             <w:r>
               <w:rPr>
                 <w:rStyle w:val="Hyperlink"/>
@@ -1096,7 +972,7 @@
                 <w:noProof/>
                 <w:webHidden/>
               </w:rPr>
-              <w:instrText xml:space="preserve"> PAGEREF _Toc165106095 \h </w:instrText>
+              <w:instrText xml:space="preserve"> PAGEREF _Toc165115579 \h </w:instrText>
             </w:r>
             <w:r>
               <w:rPr>
@@ -1134,14 +1010,13 @@
               <w:tab w:val="left" w:pos="440"/>
               <w:tab w:val="right" w:leader="dot" w:pos="8297"/>
             </w:tabs>
-            <w:spacing w:after="0" w:line="360" w:lineRule="auto"/>
             <w:rPr>
               <w:rFonts w:asciiTheme="minorHAnsi" w:eastAsiaTheme="minorEastAsia" w:hAnsiTheme="minorHAnsi"/>
               <w:noProof/>
               <w:sz w:val="22"/>
             </w:rPr>
           </w:pPr>
-          <w:hyperlink w:anchor="_Toc165106096" w:history="1">
+          <w:hyperlink w:anchor="_Toc165115580" w:history="1">
             <w:r>
               <w:rPr>
                 <w:rStyle w:val="Hyperlink"/>
@@ -1183,7 +1058,7 @@
                 <w:noProof/>
                 <w:webHidden/>
               </w:rPr>
-              <w:instrText xml:space="preserve"> PAGEREF _Toc165106096 \h </w:instrText>
+              <w:instrText xml:space="preserve"> PAGEREF _Toc165115580 \h </w:instrText>
             </w:r>
             <w:r>
               <w:rPr>
@@ -1204,6 +1079,264 @@
                 <w:webHidden/>
               </w:rPr>
               <w:t>1</w:t>
+            </w:r>
+            <w:r>
+              <w:rPr>
+                <w:noProof/>
+                <w:webHidden/>
+              </w:rPr>
+              <w:fldChar w:fldCharType="end"/>
+            </w:r>
+          </w:hyperlink>
+        </w:p>
+        <w:p>
+          <w:pPr>
+            <w:pStyle w:val="TOC1"/>
+            <w:tabs>
+              <w:tab w:val="left" w:pos="440"/>
+              <w:tab w:val="right" w:leader="dot" w:pos="8297"/>
+            </w:tabs>
+            <w:rPr>
+              <w:rFonts w:asciiTheme="minorHAnsi" w:eastAsiaTheme="minorEastAsia" w:hAnsiTheme="minorHAnsi"/>
+              <w:noProof/>
+              <w:sz w:val="22"/>
+            </w:rPr>
+          </w:pPr>
+          <w:hyperlink w:anchor="_Toc165115581" w:history="1">
+            <w:r>
+              <w:rPr>
+                <w:rStyle w:val="Hyperlink"/>
+                <w:noProof/>
+              </w:rPr>
+              <w:t>2.</w:t>
+            </w:r>
+            <w:r>
+              <w:rPr>
+                <w:rFonts w:asciiTheme="minorHAnsi" w:eastAsiaTheme="minorEastAsia" w:hAnsiTheme="minorHAnsi"/>
+                <w:noProof/>
+                <w:sz w:val="22"/>
+              </w:rPr>
+              <w:tab/>
+            </w:r>
+            <w:r>
+              <w:rPr>
+                <w:rStyle w:val="Hyperlink"/>
+                <w:noProof/>
+              </w:rPr>
+              <w:t>Problem Statement</w:t>
+            </w:r>
+            <w:r>
+              <w:rPr>
+                <w:noProof/>
+                <w:webHidden/>
+              </w:rPr>
+              <w:tab/>
+            </w:r>
+            <w:r>
+              <w:rPr>
+                <w:noProof/>
+                <w:webHidden/>
+              </w:rPr>
+              <w:fldChar w:fldCharType="begin"/>
+            </w:r>
+            <w:r>
+              <w:rPr>
+                <w:noProof/>
+                <w:webHidden/>
+              </w:rPr>
+              <w:instrText xml:space="preserve"> PAGEREF _Toc165115581 \h </w:instrText>
+            </w:r>
+            <w:r>
+              <w:rPr>
+                <w:noProof/>
+                <w:webHidden/>
+              </w:rPr>
+            </w:r>
+            <w:r>
+              <w:rPr>
+                <w:noProof/>
+                <w:webHidden/>
+              </w:rPr>
+              <w:fldChar w:fldCharType="separate"/>
+            </w:r>
+            <w:r>
+              <w:rPr>
+                <w:noProof/>
+                <w:webHidden/>
+              </w:rPr>
+              <w:t>2</w:t>
+            </w:r>
+            <w:r>
+              <w:rPr>
+                <w:noProof/>
+                <w:webHidden/>
+              </w:rPr>
+              <w:fldChar w:fldCharType="end"/>
+            </w:r>
+          </w:hyperlink>
+        </w:p>
+        <w:p>
+          <w:pPr>
+            <w:pStyle w:val="TOC1"/>
+            <w:tabs>
+              <w:tab w:val="left" w:pos="440"/>
+              <w:tab w:val="right" w:leader="dot" w:pos="8297"/>
+            </w:tabs>
+            <w:rPr>
+              <w:rFonts w:asciiTheme="minorHAnsi" w:eastAsiaTheme="minorEastAsia" w:hAnsiTheme="minorHAnsi"/>
+              <w:noProof/>
+              <w:sz w:val="22"/>
+            </w:rPr>
+          </w:pPr>
+          <w:hyperlink w:anchor="_Toc165115582" w:history="1">
+            <w:r>
+              <w:rPr>
+                <w:rStyle w:val="Hyperlink"/>
+                <w:noProof/>
+              </w:rPr>
+              <w:t>3.</w:t>
+            </w:r>
+            <w:r>
+              <w:rPr>
+                <w:rFonts w:asciiTheme="minorHAnsi" w:eastAsiaTheme="minorEastAsia" w:hAnsiTheme="minorHAnsi"/>
+                <w:noProof/>
+                <w:sz w:val="22"/>
+              </w:rPr>
+              <w:tab/>
+            </w:r>
+            <w:r>
+              <w:rPr>
+                <w:rStyle w:val="Hyperlink"/>
+                <w:noProof/>
+              </w:rPr>
+              <w:t>Objective</w:t>
+            </w:r>
+            <w:r>
+              <w:rPr>
+                <w:noProof/>
+                <w:webHidden/>
+              </w:rPr>
+              <w:tab/>
+            </w:r>
+            <w:r>
+              <w:rPr>
+                <w:noProof/>
+                <w:webHidden/>
+              </w:rPr>
+              <w:fldChar w:fldCharType="begin"/>
+            </w:r>
+            <w:r>
+              <w:rPr>
+                <w:noProof/>
+                <w:webHidden/>
+              </w:rPr>
+              <w:instrText xml:space="preserve"> PAGEREF _Toc165115582 \h </w:instrText>
+            </w:r>
+            <w:r>
+              <w:rPr>
+                <w:noProof/>
+                <w:webHidden/>
+              </w:rPr>
+            </w:r>
+            <w:r>
+              <w:rPr>
+                <w:noProof/>
+                <w:webHidden/>
+              </w:rPr>
+              <w:fldChar w:fldCharType="separate"/>
+            </w:r>
+            <w:r>
+              <w:rPr>
+                <w:noProof/>
+                <w:webHidden/>
+              </w:rPr>
+              <w:t>4</w:t>
+            </w:r>
+            <w:r>
+              <w:rPr>
+                <w:noProof/>
+                <w:webHidden/>
+              </w:rPr>
+              <w:fldChar w:fldCharType="end"/>
+            </w:r>
+          </w:hyperlink>
+        </w:p>
+        <w:p>
+          <w:pPr>
+            <w:pStyle w:val="TOC1"/>
+            <w:tabs>
+              <w:tab w:val="left" w:pos="440"/>
+              <w:tab w:val="right" w:leader="dot" w:pos="8297"/>
+            </w:tabs>
+            <w:rPr>
+              <w:rFonts w:asciiTheme="minorHAnsi" w:eastAsiaTheme="minorEastAsia" w:hAnsiTheme="minorHAnsi"/>
+              <w:noProof/>
+              <w:sz w:val="22"/>
+            </w:rPr>
+          </w:pPr>
+          <w:hyperlink w:anchor="_Toc165115583" w:history="1">
+            <w:r>
+              <w:rPr>
+                <w:rStyle w:val="Hyperlink"/>
+                <w:noProof/>
+              </w:rPr>
+              <w:t>4.</w:t>
+            </w:r>
+            <w:r>
+              <w:rPr>
+                <w:rFonts w:asciiTheme="minorHAnsi" w:eastAsiaTheme="minorEastAsia" w:hAnsiTheme="minorHAnsi"/>
+                <w:noProof/>
+                <w:sz w:val="22"/>
+              </w:rPr>
+              <w:tab/>
+            </w:r>
+            <w:r>
+              <w:rPr>
+                <w:rStyle w:val="Hyperlink"/>
+                <w:noProof/>
+              </w:rPr>
+              <w:t>Background Study</w:t>
+            </w:r>
+            <w:r>
+              <w:rPr>
+                <w:noProof/>
+                <w:webHidden/>
+              </w:rPr>
+              <w:tab/>
+            </w:r>
+            <w:r>
+              <w:rPr>
+                <w:noProof/>
+                <w:webHidden/>
+              </w:rPr>
+              <w:fldChar w:fldCharType="begin"/>
+            </w:r>
+            <w:r>
+              <w:rPr>
+                <w:noProof/>
+                <w:webHidden/>
+              </w:rPr>
+              <w:instrText xml:space="preserve"> PAGEREF _Toc165115583 \h </w:instrText>
+            </w:r>
+            <w:r>
+              <w:rPr>
+                <w:noProof/>
+                <w:webHidden/>
+              </w:rPr>
+            </w:r>
+            <w:r>
+              <w:rPr>
+                <w:noProof/>
+                <w:webHidden/>
+              </w:rPr>
+              <w:fldChar w:fldCharType="separate"/>
+            </w:r>
+            <w:r>
+              <w:rPr>
+                <w:noProof/>
+                <w:webHidden/>
+              </w:rPr>
+              <w:t>5</w:t>
             </w:r>
             <w:r>
               <w:rPr>
@@ -1245,10 +1378,10 @@
     <w:p>
       <w:pPr>
         <w:pStyle w:val="Heading1"/>
-        <w:spacing w:before="0" w:line="360" w:lineRule="auto"/>
+        <w:spacing w:line="360" w:lineRule="auto"/>
         <w:jc w:val="center"/>
       </w:pPr>
-      <w:bookmarkStart w:id="3" w:name="_Toc165106093"/>
+      <w:bookmarkStart w:id="3" w:name="_Toc165115577"/>
       <w:r>
         <w:lastRenderedPageBreak/>
         <w:t>List of Tables</w:t>
@@ -1274,7 +1407,7 @@
         <w:pStyle w:val="Heading1"/>
         <w:jc w:val="center"/>
       </w:pPr>
-      <w:bookmarkStart w:id="4" w:name="_Toc165106094"/>
+      <w:bookmarkStart w:id="4" w:name="_Toc165115578"/>
       <w:r>
         <w:lastRenderedPageBreak/>
         <w:t>List of Figures</w:t>
@@ -1289,10 +1422,10 @@
     <w:p>
       <w:pPr>
         <w:pStyle w:val="Heading1"/>
-        <w:spacing w:before="0" w:line="360" w:lineRule="auto"/>
+        <w:spacing w:line="360" w:lineRule="auto"/>
         <w:jc w:val="center"/>
       </w:pPr>
-      <w:bookmarkStart w:id="5" w:name="_Toc165106095"/>
+      <w:bookmarkStart w:id="5" w:name="_Toc165115579"/>
       <w:r>
         <w:lastRenderedPageBreak/>
         <w:t>List of Abbreviation</w:t>
@@ -1326,7 +1459,7 @@
           <w:tab w:val="left" w:pos="1440"/>
         </w:tabs>
         <w:sectPr>
-          <w:footerReference w:type="default" r:id="rId9"/>
+          <w:footerReference w:type="default" r:id="rId10"/>
           <w:pgSz w:w="11907" w:h="16839" w:code="9"/>
           <w:pgMar w:top="1440" w:right="1440" w:bottom="1440" w:left="2160" w:header="720" w:footer="720" w:gutter="0"/>
           <w:pgNumType w:fmt="lowerRoman" w:start="1"/>
@@ -1345,9 +1478,9 @@
           <w:ilvl w:val="0"/>
           <w:numId w:val="2"/>
         </w:numPr>
-        <w:spacing w:before="0" w:line="360" w:lineRule="auto"/>
-      </w:pPr>
-      <w:bookmarkStart w:id="6" w:name="_Toc165106096"/>
+        <w:spacing w:after="240" w:line="360" w:lineRule="auto"/>
+      </w:pPr>
+      <w:bookmarkStart w:id="6" w:name="_Toc165115580"/>
       <w:r>
         <w:lastRenderedPageBreak/>
         <w:t>Introduction</w:t>
@@ -1356,7 +1489,7 @@
     </w:p>
     <w:p>
       <w:pPr>
-        <w:spacing w:after="0" w:line="360" w:lineRule="auto"/>
+        <w:spacing w:before="240" w:after="240" w:line="360" w:lineRule="auto"/>
         <w:jc w:val="both"/>
       </w:pPr>
       <w:r>
@@ -1402,8 +1535,6 @@
       <w:r>
         <w:t>.</w:t>
       </w:r>
-      <w:bookmarkStart w:id="7" w:name="_GoBack"/>
-      <w:bookmarkEnd w:id="7"/>
     </w:p>
     <w:p>
       <w:pPr>
@@ -1425,11 +1556,14 @@
           <w:ilvl w:val="0"/>
           <w:numId w:val="2"/>
         </w:numPr>
-      </w:pPr>
+        <w:spacing w:after="240" w:line="360" w:lineRule="auto"/>
+      </w:pPr>
+      <w:bookmarkStart w:id="7" w:name="_Toc165115581"/>
       <w:r>
         <w:lastRenderedPageBreak/>
         <w:t>Problem Statement</w:t>
       </w:r>
+      <w:bookmarkEnd w:id="7"/>
     </w:p>
     <w:p>
       <w:pPr>
@@ -1440,7 +1574,10 @@
         <w:jc w:val="both"/>
       </w:pPr>
       <w:r>
-        <w:t xml:space="preserve">A lot of people come in a hospital to get checked and cure their diseases. Of course, the hospital can manage the patient’s data in a traditional </w:t>
+        <w:t>A lot of peo</w:t>
+      </w:r>
+      <w:r>
+        <w:t xml:space="preserve">ple come in a hospital to get checked and cure their diseases. Of course, the hospital can manage the patient’s data in a traditional </w:t>
       </w:r>
       <w:r>
         <w:t xml:space="preserve">system using paper but that way is more risky and time consuming. Papers are prone to damage through fire, water and other components and can easily be destroyed. In addition to that searching through different files just to update one patient’s information can be a time consuming process. </w:t>
@@ -1460,12 +1597,132 @@
     <w:p>
       <w:pPr>
         <w:pStyle w:val="Heading1"/>
-      </w:pPr>
-    </w:p>
-    <w:p>
+        <w:numPr>
+          <w:ilvl w:val="0"/>
+          <w:numId w:val="2"/>
+        </w:numPr>
+        <w:spacing w:after="240" w:line="360" w:lineRule="auto"/>
+      </w:pPr>
+      <w:bookmarkStart w:id="8" w:name="_Toc165115582"/>
+      <w:r>
+        <w:lastRenderedPageBreak/>
+        <w:t>Objective</w:t>
+      </w:r>
+      <w:bookmarkEnd w:id="8"/>
+    </w:p>
+    <w:p>
+      <w:pPr>
+        <w:spacing w:line="360" w:lineRule="auto"/>
+      </w:pPr>
+      <w:r>
+        <w:t>The objective of creating this program are as follows:</w:t>
+      </w:r>
+    </w:p>
+    <w:p>
+      <w:pPr>
+        <w:pStyle w:val="ListParagraph"/>
+        <w:numPr>
+          <w:ilvl w:val="0"/>
+          <w:numId w:val="3"/>
+        </w:numPr>
+        <w:spacing w:line="360" w:lineRule="auto"/>
+      </w:pPr>
+      <w:r>
+        <w:t>Familiarize students partaking in this project with C</w:t>
+      </w:r>
+    </w:p>
+    <w:p>
+      <w:pPr>
+        <w:pStyle w:val="ListParagraph"/>
+        <w:numPr>
+          <w:ilvl w:val="0"/>
+          <w:numId w:val="3"/>
+        </w:numPr>
+        <w:spacing w:line="360" w:lineRule="auto"/>
+      </w:pPr>
+      <w:r>
+        <w:t>Provide easy to use and manage interface to record and manage patient’s data</w:t>
+      </w:r>
+    </w:p>
+    <w:p>
+      <w:pPr>
+        <w:pStyle w:val="Heading1"/>
+      </w:pPr>
+    </w:p>
+    <w:p>
+      <w:pPr>
+        <w:jc w:val="center"/>
+      </w:pPr>
+    </w:p>
+    <w:p>
+      <w:pPr>
+        <w:pStyle w:val="Heading1"/>
+        <w:spacing w:before="0" w:line="360" w:lineRule="auto"/>
+        <w:ind w:left="360"/>
+      </w:pPr>
       <w:r>
         <w:br w:type="page"/>
       </w:r>
+    </w:p>
+    <w:p>
+      <w:pPr>
+        <w:pStyle w:val="Heading1"/>
+        <w:numPr>
+          <w:ilvl w:val="0"/>
+          <w:numId w:val="2"/>
+        </w:numPr>
+        <w:spacing w:after="240" w:line="360" w:lineRule="auto"/>
+      </w:pPr>
+      <w:bookmarkStart w:id="9" w:name="_Toc165115583"/>
+      <w:r>
+        <w:lastRenderedPageBreak/>
+        <w:t>Background Study</w:t>
+      </w:r>
+      <w:bookmarkEnd w:id="9"/>
+    </w:p>
+    <w:p>
+      <w:pPr>
+        <w:spacing w:after="240" w:line="360" w:lineRule="auto"/>
+      </w:pPr>
+      <w:r>
+        <w:t xml:space="preserve">By consulting </w:t>
+      </w:r>
+      <w:proofErr w:type="spellStart"/>
+      <w:r>
+        <w:t>Susil</w:t>
+      </w:r>
+      <w:proofErr w:type="spellEnd"/>
+      <w:r>
+        <w:t xml:space="preserve"> who is one of the member of this group project and works in a hospital, we learned that Patient Record System is one of the most useful and crucial part of a hospital system. He provided valuable insights on what the software does and </w:t>
+      </w:r>
+      <w:r>
+        <w:t>the benefits it provides. He also added that this system is invaluable to hospitals and has saved a lot of patients and hospital workers headaches and annoyance while dealing with patient’s record.</w:t>
+      </w:r>
+    </w:p>
+    <w:p>
+      <w:r>
+        <w:br w:type="page"/>
+      </w:r>
+    </w:p>
+    <w:p>
+      <w:pPr>
+        <w:pStyle w:val="Heading1"/>
+        <w:numPr>
+          <w:ilvl w:val="0"/>
+          <w:numId w:val="2"/>
+        </w:numPr>
+      </w:pPr>
+      <w:r>
+        <w:lastRenderedPageBreak/>
+        <w:t>Methodology</w:t>
+      </w:r>
+    </w:p>
+    <w:p>
+      <w:r>
+        <w:t>w</w:t>
+      </w:r>
+      <w:bookmarkStart w:id="10" w:name="_GoBack"/>
+      <w:bookmarkEnd w:id="10"/>
     </w:p>
     <w:sectPr>
       <w:pgSz w:w="11907" w:h="16839" w:code="9"/>
@@ -1537,7 +1794,7 @@
           <w:rPr>
             <w:noProof/>
           </w:rPr>
-          <w:t>2</w:t>
+          <w:t>4</w:t>
         </w:r>
         <w:r>
           <w:rPr>
@@ -1581,9 +1838,141 @@
 </w:footnotes>
 </file>
 
+<file path=word/header1.xml><?xml version="1.0" encoding="utf-8"?>
+<w:hdr xmlns:wpc="http://schemas.microsoft.com/office/word/2010/wordprocessingCanvas" xmlns:mc="http://schemas.openxmlformats.org/markup-compatibility/2006" xmlns:o="urn:schemas-microsoft-com:office:office" xmlns:r="http://schemas.openxmlformats.org/officeDocument/2006/relationships" xmlns:m="http://schemas.openxmlformats.org/officeDocument/2006/math" xmlns:v="urn:schemas-microsoft-com:vml" xmlns:wp14="http://schemas.microsoft.com/office/word/2010/wordprocessingDrawing" xmlns:wp="http://schemas.openxmlformats.org/drawingml/2006/wordprocessingDrawing" xmlns:w10="urn:schemas-microsoft-com:office:word" xmlns:w="http://schemas.openxmlformats.org/wordprocessingml/2006/main" xmlns:w14="http://schemas.microsoft.com/office/word/2010/wordml" xmlns:w15="http://schemas.microsoft.com/office/word/2012/wordml" xmlns:wpg="http://schemas.microsoft.com/office/word/2010/wordprocessingGroup" xmlns:wpi="http://schemas.microsoft.com/office/word/2010/wordprocessingInk" xmlns:wne="http://schemas.microsoft.com/office/word/2006/wordml" xmlns:wps="http://schemas.microsoft.com/office/word/2010/wordprocessingShape" mc:Ignorable="w14 w15 wp14">
+  <w:p>
+    <w:pPr>
+      <w:pStyle w:val="Header"/>
+      <w:tabs>
+        <w:tab w:val="clear" w:pos="4680"/>
+        <w:tab w:val="clear" w:pos="9360"/>
+        <w:tab w:val="left" w:pos="900"/>
+      </w:tabs>
+      <w:spacing w:line="360" w:lineRule="auto"/>
+    </w:pPr>
+    <w:r>
+      <w:tab/>
+    </w:r>
+  </w:p>
+</w:hdr>
+</file>
+
 <file path=word/numbering.xml><?xml version="1.0" encoding="utf-8"?>
 <w:numbering xmlns:wpc="http://schemas.microsoft.com/office/word/2010/wordprocessingCanvas" xmlns:mc="http://schemas.openxmlformats.org/markup-compatibility/2006" xmlns:o="urn:schemas-microsoft-com:office:office" xmlns:r="http://schemas.openxmlformats.org/officeDocument/2006/relationships" xmlns:m="http://schemas.openxmlformats.org/officeDocument/2006/math" xmlns:v="urn:schemas-microsoft-com:vml" xmlns:wp14="http://schemas.microsoft.com/office/word/2010/wordprocessingDrawing" xmlns:wp="http://schemas.openxmlformats.org/drawingml/2006/wordprocessingDrawing" xmlns:w10="urn:schemas-microsoft-com:office:word" xmlns:w="http://schemas.openxmlformats.org/wordprocessingml/2006/main" xmlns:w14="http://schemas.microsoft.com/office/word/2010/wordml" xmlns:w15="http://schemas.microsoft.com/office/word/2012/wordml" xmlns:wpg="http://schemas.microsoft.com/office/word/2010/wordprocessingGroup" xmlns:wpi="http://schemas.microsoft.com/office/word/2010/wordprocessingInk" xmlns:wne="http://schemas.microsoft.com/office/word/2006/wordml" xmlns:wps="http://schemas.microsoft.com/office/word/2010/wordprocessingShape" mc:Ignorable="w14 w15 wp14">
   <w:abstractNum w:abstractNumId="0">
+    <w:nsid w:val="0A11661D"/>
+    <w:multiLevelType w:val="hybridMultilevel"/>
+    <w:tmpl w:val="4BB4B14C"/>
+    <w:lvl w:ilvl="0" w:tplc="04090001">
+      <w:start w:val="1"/>
+      <w:numFmt w:val="bullet"/>
+      <w:lvlText w:val=""/>
+      <w:lvlJc w:val="left"/>
+      <w:pPr>
+        <w:ind w:left="720" w:hanging="360"/>
+      </w:pPr>
+      <w:rPr>
+        <w:rFonts w:ascii="Symbol" w:hAnsi="Symbol" w:hint="default"/>
+      </w:rPr>
+    </w:lvl>
+    <w:lvl w:ilvl="1" w:tplc="04090003" w:tentative="1">
+      <w:start w:val="1"/>
+      <w:numFmt w:val="bullet"/>
+      <w:lvlText w:val="o"/>
+      <w:lvlJc w:val="left"/>
+      <w:pPr>
+        <w:ind w:left="1440" w:hanging="360"/>
+      </w:pPr>
+      <w:rPr>
+        <w:rFonts w:ascii="Courier New" w:hAnsi="Courier New" w:cs="Courier New" w:hint="default"/>
+      </w:rPr>
+    </w:lvl>
+    <w:lvl w:ilvl="2" w:tplc="04090005" w:tentative="1">
+      <w:start w:val="1"/>
+      <w:numFmt w:val="bullet"/>
+      <w:lvlText w:val=""/>
+      <w:lvlJc w:val="left"/>
+      <w:pPr>
+        <w:ind w:left="2160" w:hanging="360"/>
+      </w:pPr>
+      <w:rPr>
+        <w:rFonts w:ascii="Wingdings" w:hAnsi="Wingdings" w:hint="default"/>
+      </w:rPr>
+    </w:lvl>
+    <w:lvl w:ilvl="3" w:tplc="04090001" w:tentative="1">
+      <w:start w:val="1"/>
+      <w:numFmt w:val="bullet"/>
+      <w:lvlText w:val=""/>
+      <w:lvlJc w:val="left"/>
+      <w:pPr>
+        <w:ind w:left="2880" w:hanging="360"/>
+      </w:pPr>
+      <w:rPr>
+        <w:rFonts w:ascii="Symbol" w:hAnsi="Symbol" w:hint="default"/>
+      </w:rPr>
+    </w:lvl>
+    <w:lvl w:ilvl="4" w:tplc="04090003" w:tentative="1">
+      <w:start w:val="1"/>
+      <w:numFmt w:val="bullet"/>
+      <w:lvlText w:val="o"/>
+      <w:lvlJc w:val="left"/>
+      <w:pPr>
+        <w:ind w:left="3600" w:hanging="360"/>
+      </w:pPr>
+      <w:rPr>
+        <w:rFonts w:ascii="Courier New" w:hAnsi="Courier New" w:cs="Courier New" w:hint="default"/>
+      </w:rPr>
+    </w:lvl>
+    <w:lvl w:ilvl="5" w:tplc="04090005" w:tentative="1">
+      <w:start w:val="1"/>
+      <w:numFmt w:val="bullet"/>
+      <w:lvlText w:val=""/>
+      <w:lvlJc w:val="left"/>
+      <w:pPr>
+        <w:ind w:left="4320" w:hanging="360"/>
+      </w:pPr>
+      <w:rPr>
+        <w:rFonts w:ascii="Wingdings" w:hAnsi="Wingdings" w:hint="default"/>
+      </w:rPr>
+    </w:lvl>
+    <w:lvl w:ilvl="6" w:tplc="04090001" w:tentative="1">
+      <w:start w:val="1"/>
+      <w:numFmt w:val="bullet"/>
+      <w:lvlText w:val=""/>
+      <w:lvlJc w:val="left"/>
+      <w:pPr>
+        <w:ind w:left="5040" w:hanging="360"/>
+      </w:pPr>
+      <w:rPr>
+        <w:rFonts w:ascii="Symbol" w:hAnsi="Symbol" w:hint="default"/>
+      </w:rPr>
+    </w:lvl>
+    <w:lvl w:ilvl="7" w:tplc="04090003" w:tentative="1">
+      <w:start w:val="1"/>
+      <w:numFmt w:val="bullet"/>
+      <w:lvlText w:val="o"/>
+      <w:lvlJc w:val="left"/>
+      <w:pPr>
+        <w:ind w:left="5760" w:hanging="360"/>
+      </w:pPr>
+      <w:rPr>
+        <w:rFonts w:ascii="Courier New" w:hAnsi="Courier New" w:cs="Courier New" w:hint="default"/>
+      </w:rPr>
+    </w:lvl>
+    <w:lvl w:ilvl="8" w:tplc="04090005" w:tentative="1">
+      <w:start w:val="1"/>
+      <w:numFmt w:val="bullet"/>
+      <w:lvlText w:val=""/>
+      <w:lvlJc w:val="left"/>
+      <w:pPr>
+        <w:ind w:left="6480" w:hanging="360"/>
+      </w:pPr>
+      <w:rPr>
+        <w:rFonts w:ascii="Wingdings" w:hAnsi="Wingdings" w:hint="default"/>
+      </w:rPr>
+    </w:lvl>
+  </w:abstractNum>
+  <w:abstractNum w:abstractNumId="1">
     <w:nsid w:val="12CC617C"/>
     <w:multiLevelType w:val="hybridMultilevel"/>
     <w:tmpl w:val="40985C02"/>
@@ -1669,10 +2058,10 @@
       </w:pPr>
     </w:lvl>
   </w:abstractNum>
-  <w:abstractNum w:abstractNumId="1">
+  <w:abstractNum w:abstractNumId="2">
     <w:nsid w:val="55E74500"/>
     <w:multiLevelType w:val="hybridMultilevel"/>
-    <w:tmpl w:val="519E79EE"/>
+    <w:tmpl w:val="72909EE4"/>
     <w:lvl w:ilvl="0" w:tplc="0409000F">
       <w:start w:val="1"/>
       <w:numFmt w:val="decimal"/>
@@ -1756,10 +2145,13 @@
     </w:lvl>
   </w:abstractNum>
   <w:num w:numId="1">
-    <w:abstractNumId w:val="0"/>
+    <w:abstractNumId w:val="1"/>
   </w:num>
   <w:num w:numId="2">
-    <w:abstractNumId w:val="1"/>
+    <w:abstractNumId w:val="2"/>
+  </w:num>
+  <w:num w:numId="3">
+    <w:abstractNumId w:val="0"/>
   </w:num>
 </w:numbering>
 </file>
@@ -2372,6 +2764,17 @@
       <w:szCs w:val="18"/>
     </w:rPr>
   </w:style>
+  <w:style w:type="paragraph" w:styleId="ListParagraph">
+    <w:name w:val="List Paragraph"/>
+    <w:basedOn w:val="Normal"/>
+    <w:uiPriority w:val="34"/>
+    <w:qFormat/>
+    <w:rsid w:val="0044125B"/>
+    <w:pPr>
+      <w:ind w:left="720"/>
+      <w:contextualSpacing/>
+    </w:pPr>
+  </w:style>
 </w:styles>
 </file>
 
@@ -2641,7 +3044,7 @@
 </file>
 
 <file path=customXml/itemProps1.xml><?xml version="1.0" encoding="utf-8"?>
-<ds:datastoreItem xmlns:ds="http://schemas.openxmlformats.org/officeDocument/2006/customXml" ds:itemID="{9F3E1065-7407-40F8-8063-FB2292DB6FFE}">
+<ds:datastoreItem xmlns:ds="http://schemas.openxmlformats.org/officeDocument/2006/customXml" ds:itemID="{07871CF1-7C83-43AB-9128-52D44B9F903A}">
   <ds:schemaRefs>
     <ds:schemaRef ds:uri="http://schemas.openxmlformats.org/officeDocument/2006/bibliography"/>
   </ds:schemaRefs>

</xml_diff>

<commit_message>
fixed some more mistakes
</commit_message>
<xml_diff>
--- a/Proposal/[Proposal] Patient Record System.docx
+++ b/Proposal/[Proposal] Patient Record System.docx
@@ -2098,13 +2098,8 @@
         <w:spacing w:after="0" w:line="360" w:lineRule="auto"/>
         <w:jc w:val="both"/>
       </w:pPr>
-      <w:proofErr w:type="spellStart"/>
-      <w:r>
-        <w:t>Step</w:t>
-      </w:r>
-      <w:proofErr w:type="spellEnd"/>
-      <w:r>
-        <w:t xml:space="preserve"> 2: Ask if the patient has been to our hospital before</w:t>
+      <w:r>
+        <w:t>Step 2: Ask if the patient has been to our hospital before</w:t>
       </w:r>
     </w:p>
     <w:p>
@@ -2258,12 +2253,7 @@
         <w:jc w:val="both"/>
       </w:pPr>
       <w:r>
-        <w:t>Step 5: If the user chooses to update,</w:t>
-      </w:r>
-      <w:bookmarkStart w:id="10" w:name="_GoBack"/>
-      <w:bookmarkEnd w:id="10"/>
-      <w:r>
-        <w:t xml:space="preserve"> then it will </w:t>
+        <w:t xml:space="preserve">Step 5: If the user chooses to update, then it will </w:t>
       </w:r>
       <w:r>
         <w:t>allow</w:t>
@@ -2303,6 +2293,11 @@
       </w:pPr>
       <w:r>
         <w:t>Step 6: End</w:t>
+      </w:r>
+    </w:p>
+    <w:p>
+      <w:r>
+        <w:br w:type="page"/>
       </w:r>
     </w:p>
     <w:p>
@@ -2314,11 +2309,12 @@
         </w:numPr>
         <w:spacing w:line="360" w:lineRule="auto"/>
       </w:pPr>
-      <w:bookmarkStart w:id="11" w:name="_Toc165205093"/>
-      <w:r>
+      <w:bookmarkStart w:id="10" w:name="_Toc165205093"/>
+      <w:r>
+        <w:lastRenderedPageBreak/>
         <w:t>Flowchart</w:t>
       </w:r>
-      <w:bookmarkEnd w:id="11"/>
+      <w:bookmarkEnd w:id="10"/>
     </w:p>
     <w:p>
       <w:pPr>
@@ -2518,6 +2514,18 @@
         </mc:AlternateContent>
       </w:r>
     </w:p>
+    <w:p>
+      <w:pPr>
+        <w:tabs>
+          <w:tab w:val="left" w:pos="6915"/>
+        </w:tabs>
+      </w:pPr>
+      <w:r>
+        <w:tab/>
+      </w:r>
+      <w:bookmarkStart w:id="11" w:name="_GoBack"/>
+      <w:bookmarkEnd w:id="11"/>
+    </w:p>
     <w:sectPr>
       <w:pgSz w:w="11907" w:h="16839" w:code="9"/>
       <w:pgMar w:top="1440" w:right="1440" w:bottom="1440" w:left="2160" w:header="720" w:footer="720" w:gutter="0"/>
@@ -2587,7 +2595,7 @@
           <w:rPr>
             <w:noProof/>
           </w:rPr>
-          <w:t>5</w:t>
+          <w:t>6</w:t>
         </w:r>
         <w:r>
           <w:rPr>
@@ -4636,7 +4644,7 @@
 </file>
 
 <file path=customXml/itemProps1.xml><?xml version="1.0" encoding="utf-8"?>
-<ds:datastoreItem xmlns:ds="http://schemas.openxmlformats.org/officeDocument/2006/customXml" ds:itemID="{F16E087F-010A-4BDC-AC94-88CB3FEDFC41}">
+<ds:datastoreItem xmlns:ds="http://schemas.openxmlformats.org/officeDocument/2006/customXml" ds:itemID="{06BE69C4-4D45-46A1-8593-32F20898B2DB}">
   <ds:schemaRefs>
     <ds:schemaRef ds:uri="http://schemas.openxmlformats.org/officeDocument/2006/bibliography"/>
   </ds:schemaRefs>

</xml_diff>

<commit_message>
some changes to the content
</commit_message>
<xml_diff>
--- a/Proposal/[Proposal] Patient Record System.docx
+++ b/Proposal/[Proposal] Patient Record System.docx
@@ -90,7 +90,6 @@
           <w:szCs w:val="24"/>
         </w:rPr>
       </w:pPr>
-      <w:proofErr w:type="spellStart"/>
       <w:r>
         <w:rPr>
           <w:rFonts w:cs="Times New Roman"/>
@@ -98,37 +97,69 @@
           <w:sz w:val="28"/>
           <w:szCs w:val="24"/>
         </w:rPr>
-        <w:t>Simalchaur</w:t>
-      </w:r>
-      <w:proofErr w:type="spellEnd"/>
-      <w:r>
-        <w:rPr>
-          <w:rFonts w:cs="Times New Roman"/>
-          <w:b/>
-          <w:sz w:val="28"/>
+        <w:t>Simalchaur, Pokhara, Nepal</w:t>
+      </w:r>
+    </w:p>
+    <w:p>
+      <w:pPr>
+        <w:spacing w:after="0" w:line="360" w:lineRule="auto"/>
+        <w:jc w:val="center"/>
+        <w:rPr>
+          <w:rFonts w:cs="Times New Roman"/>
           <w:szCs w:val="24"/>
         </w:rPr>
-        <w:t xml:space="preserve">, </w:t>
-      </w:r>
-      <w:proofErr w:type="spellStart"/>
-      <w:r>
-        <w:rPr>
-          <w:rFonts w:cs="Times New Roman"/>
-          <w:b/>
-          <w:sz w:val="28"/>
+      </w:pPr>
+    </w:p>
+    <w:p>
+      <w:pPr>
+        <w:spacing w:after="0" w:line="360" w:lineRule="auto"/>
+        <w:jc w:val="center"/>
+        <w:rPr>
+          <w:rFonts w:cs="Times New Roman"/>
           <w:szCs w:val="24"/>
         </w:rPr>
-        <w:t>Pokhara</w:t>
-      </w:r>
-      <w:proofErr w:type="spellEnd"/>
-      <w:r>
-        <w:rPr>
-          <w:rFonts w:cs="Times New Roman"/>
-          <w:b/>
-          <w:sz w:val="28"/>
+      </w:pPr>
+      <w:r>
+        <w:rPr>
+          <w:rFonts w:cs="Times New Roman"/>
           <w:szCs w:val="24"/>
         </w:rPr>
-        <w:t>, Nepal</w:t>
+        <w:t xml:space="preserve">A </w:t>
+      </w:r>
+      <w:r>
+        <w:rPr>
+          <w:rFonts w:cs="Times New Roman"/>
+          <w:szCs w:val="24"/>
+        </w:rPr>
+        <w:t>P</w:t>
+      </w:r>
+      <w:r>
+        <w:rPr>
+          <w:rFonts w:cs="Times New Roman"/>
+          <w:szCs w:val="24"/>
+        </w:rPr>
+        <w:t xml:space="preserve">roject </w:t>
+      </w:r>
+      <w:r>
+        <w:rPr>
+          <w:rFonts w:cs="Times New Roman"/>
+          <w:szCs w:val="24"/>
+        </w:rPr>
+        <w:t>P</w:t>
+      </w:r>
+      <w:r>
+        <w:rPr>
+          <w:rFonts w:cs="Times New Roman"/>
+          <w:szCs w:val="24"/>
+        </w:rPr>
+        <w:t>roposal</w:t>
+      </w:r>
+      <w:r>
+        <w:rPr>
+          <w:rFonts w:cs="Times New Roman"/>
+          <w:szCs w:val="24"/>
+        </w:rPr>
+        <w:t>/Report</w:t>
       </w:r>
     </w:p>
     <w:p>
@@ -140,77 +171,13 @@
           <w:szCs w:val="24"/>
         </w:rPr>
       </w:pPr>
-    </w:p>
-    <w:p>
-      <w:pPr>
-        <w:spacing w:after="0" w:line="360" w:lineRule="auto"/>
-        <w:jc w:val="center"/>
+      <w:r>
         <w:rPr>
           <w:rFonts w:cs="Times New Roman"/>
           <w:szCs w:val="24"/>
         </w:rPr>
-      </w:pPr>
-      <w:r>
-        <w:rPr>
-          <w:rFonts w:cs="Times New Roman"/>
-          <w:szCs w:val="24"/>
-        </w:rPr>
-        <w:t xml:space="preserve">A </w:t>
-      </w:r>
-      <w:r>
-        <w:rPr>
-          <w:rFonts w:cs="Times New Roman"/>
-          <w:szCs w:val="24"/>
-        </w:rPr>
-        <w:t>P</w:t>
-      </w:r>
-      <w:r>
-        <w:rPr>
-          <w:rFonts w:cs="Times New Roman"/>
-          <w:szCs w:val="24"/>
-        </w:rPr>
-        <w:t xml:space="preserve">roject </w:t>
-      </w:r>
-      <w:r>
-        <w:rPr>
-          <w:rFonts w:cs="Times New Roman"/>
-          <w:szCs w:val="24"/>
-        </w:rPr>
-        <w:t>P</w:t>
-      </w:r>
-      <w:r>
-        <w:rPr>
-          <w:rFonts w:cs="Times New Roman"/>
-          <w:szCs w:val="24"/>
-        </w:rPr>
-        <w:t>roposal</w:t>
-      </w:r>
-      <w:r>
-        <w:rPr>
-          <w:rFonts w:cs="Times New Roman"/>
-          <w:szCs w:val="24"/>
-        </w:rPr>
-        <w:t>/Report</w:t>
-      </w:r>
-    </w:p>
-    <w:p>
-      <w:pPr>
-        <w:spacing w:after="0" w:line="360" w:lineRule="auto"/>
-        <w:jc w:val="center"/>
-        <w:rPr>
-          <w:rFonts w:cs="Times New Roman"/>
-          <w:szCs w:val="24"/>
-        </w:rPr>
-      </w:pPr>
-      <w:proofErr w:type="gramStart"/>
-      <w:r>
-        <w:rPr>
-          <w:rFonts w:cs="Times New Roman"/>
-          <w:szCs w:val="24"/>
-        </w:rPr>
         <w:t>on</w:t>
       </w:r>
-      <w:proofErr w:type="gramEnd"/>
     </w:p>
     <w:p>
       <w:pPr>
@@ -276,17 +243,25 @@
           <w:rFonts w:cs="Times New Roman"/>
           <w:szCs w:val="24"/>
         </w:rPr>
-        <w:t xml:space="preserve">Ramesh </w:t>
-      </w:r>
-      <w:proofErr w:type="spellStart"/>
-      <w:r>
+        <w:t>Ramesh Chalise</w:t>
+      </w:r>
+    </w:p>
+    <w:p>
+      <w:pPr>
+        <w:spacing w:after="0" w:line="360" w:lineRule="auto"/>
+        <w:jc w:val="center"/>
         <w:rPr>
           <w:rFonts w:cs="Times New Roman"/>
           <w:szCs w:val="24"/>
         </w:rPr>
-        <w:t>Chalise</w:t>
-      </w:r>
-      <w:proofErr w:type="spellEnd"/>
+      </w:pPr>
+      <w:r>
+        <w:rPr>
+          <w:rFonts w:cs="Times New Roman"/>
+          <w:szCs w:val="24"/>
+        </w:rPr>
+        <w:t>Bachelor of Computer Application (BCA) Program</w:t>
+      </w:r>
     </w:p>
     <w:p>
       <w:pPr>
@@ -297,12 +272,36 @@
           <w:szCs w:val="24"/>
         </w:rPr>
       </w:pPr>
-      <w:r>
+    </w:p>
+    <w:p>
+      <w:pPr>
+        <w:spacing w:after="0" w:line="360" w:lineRule="auto"/>
+        <w:jc w:val="center"/>
         <w:rPr>
           <w:rFonts w:cs="Times New Roman"/>
           <w:szCs w:val="24"/>
         </w:rPr>
-        <w:t>Bachelor of Computer Application (BCA) Program</w:t>
+      </w:pPr>
+      <w:r>
+        <w:rPr>
+          <w:rFonts w:cs="Times New Roman"/>
+          <w:szCs w:val="24"/>
+        </w:rPr>
+        <w:t xml:space="preserve">In partial fulfillment of the requirements for the degree of </w:t>
+      </w:r>
+      <w:r>
+        <w:rPr>
+          <w:rFonts w:cs="Times New Roman"/>
+          <w:szCs w:val="24"/>
+        </w:rPr>
+        <w:t>BCA</w:t>
+      </w:r>
+      <w:r>
+        <w:rPr>
+          <w:rFonts w:cs="Times New Roman"/>
+          <w:szCs w:val="24"/>
+        </w:rPr>
+        <w:t xml:space="preserve"> under </w:t>
       </w:r>
     </w:p>
     <w:p>
@@ -314,62 +313,12 @@
           <w:szCs w:val="24"/>
         </w:rPr>
       </w:pPr>
-    </w:p>
-    <w:p>
-      <w:pPr>
-        <w:spacing w:after="0" w:line="360" w:lineRule="auto"/>
-        <w:jc w:val="center"/>
+      <w:r>
         <w:rPr>
           <w:rFonts w:cs="Times New Roman"/>
           <w:szCs w:val="24"/>
         </w:rPr>
-      </w:pPr>
-      <w:r>
-        <w:rPr>
-          <w:rFonts w:cs="Times New Roman"/>
-          <w:szCs w:val="24"/>
-        </w:rPr>
-        <w:t xml:space="preserve">In partial fulfillment of the requirements for the degree of </w:t>
-      </w:r>
-      <w:r>
-        <w:rPr>
-          <w:rFonts w:cs="Times New Roman"/>
-          <w:szCs w:val="24"/>
-        </w:rPr>
-        <w:t>BCA</w:t>
-      </w:r>
-      <w:r>
-        <w:rPr>
-          <w:rFonts w:cs="Times New Roman"/>
-          <w:szCs w:val="24"/>
-        </w:rPr>
-        <w:t xml:space="preserve"> under </w:t>
-      </w:r>
-    </w:p>
-    <w:p>
-      <w:pPr>
-        <w:spacing w:after="0" w:line="360" w:lineRule="auto"/>
-        <w:jc w:val="center"/>
-        <w:rPr>
-          <w:rFonts w:cs="Times New Roman"/>
-          <w:szCs w:val="24"/>
-        </w:rPr>
-      </w:pPr>
-      <w:proofErr w:type="spellStart"/>
-      <w:r>
-        <w:rPr>
-          <w:rFonts w:cs="Times New Roman"/>
-          <w:szCs w:val="24"/>
-        </w:rPr>
-        <w:t>Pokhara</w:t>
-      </w:r>
-      <w:proofErr w:type="spellEnd"/>
-      <w:r>
-        <w:rPr>
-          <w:rFonts w:cs="Times New Roman"/>
-          <w:szCs w:val="24"/>
-        </w:rPr>
-        <w:t xml:space="preserve"> University</w:t>
+        <w:t>Pokhara University</w:t>
       </w:r>
     </w:p>
     <w:p>
@@ -410,21 +359,29 @@
           <w:szCs w:val="24"/>
         </w:rPr>
       </w:pPr>
-      <w:proofErr w:type="spellStart"/>
       <w:r>
         <w:rPr>
           <w:rFonts w:cs="Times New Roman"/>
           <w:szCs w:val="24"/>
         </w:rPr>
-        <w:t>Deven</w:t>
-      </w:r>
-      <w:proofErr w:type="spellEnd"/>
-      <w:r>
+        <w:t>Deven Shrestha</w:t>
+      </w:r>
+    </w:p>
+    <w:p>
+      <w:pPr>
+        <w:spacing w:after="0" w:line="360" w:lineRule="auto"/>
+        <w:jc w:val="center"/>
         <w:rPr>
           <w:rFonts w:cs="Times New Roman"/>
           <w:szCs w:val="24"/>
         </w:rPr>
-        <w:t xml:space="preserve"> Shrestha</w:t>
+      </w:pPr>
+      <w:r>
+        <w:rPr>
+          <w:rFonts w:cs="Times New Roman"/>
+          <w:szCs w:val="24"/>
+        </w:rPr>
+        <w:t>Sandesh Bastola</w:t>
       </w:r>
     </w:p>
     <w:p>
@@ -436,92 +393,30 @@
           <w:szCs w:val="24"/>
         </w:rPr>
       </w:pPr>
-      <w:proofErr w:type="spellStart"/>
       <w:r>
         <w:rPr>
           <w:rFonts w:cs="Times New Roman"/>
           <w:szCs w:val="24"/>
         </w:rPr>
-        <w:t>Sandesh</w:t>
-      </w:r>
-      <w:proofErr w:type="spellEnd"/>
-      <w:r>
+        <w:t>Nobel Baral</w:t>
+      </w:r>
+    </w:p>
+    <w:p>
+      <w:pPr>
+        <w:spacing w:after="0" w:line="360" w:lineRule="auto"/>
+        <w:jc w:val="center"/>
         <w:rPr>
           <w:rFonts w:cs="Times New Roman"/>
           <w:szCs w:val="24"/>
         </w:rPr>
-        <w:t xml:space="preserve"> </w:t>
-      </w:r>
-      <w:proofErr w:type="spellStart"/>
+      </w:pPr>
       <w:r>
         <w:rPr>
           <w:rFonts w:cs="Times New Roman"/>
           <w:szCs w:val="24"/>
         </w:rPr>
-        <w:t>Bastola</w:t>
-      </w:r>
-      <w:proofErr w:type="spellEnd"/>
-    </w:p>
-    <w:p>
-      <w:pPr>
-        <w:spacing w:after="0" w:line="360" w:lineRule="auto"/>
-        <w:jc w:val="center"/>
-        <w:rPr>
-          <w:rFonts w:cs="Times New Roman"/>
-          <w:szCs w:val="24"/>
-        </w:rPr>
-      </w:pPr>
-      <w:r>
-        <w:rPr>
-          <w:rFonts w:cs="Times New Roman"/>
-          <w:szCs w:val="24"/>
-        </w:rPr>
-        <w:t xml:space="preserve">Nobel </w:t>
-      </w:r>
-      <w:proofErr w:type="spellStart"/>
-      <w:r>
-        <w:rPr>
-          <w:rFonts w:cs="Times New Roman"/>
-          <w:szCs w:val="24"/>
-        </w:rPr>
-        <w:t>Baral</w:t>
-      </w:r>
-      <w:proofErr w:type="spellEnd"/>
-    </w:p>
-    <w:p>
-      <w:pPr>
-        <w:spacing w:after="0" w:line="360" w:lineRule="auto"/>
-        <w:jc w:val="center"/>
-        <w:rPr>
-          <w:rFonts w:cs="Times New Roman"/>
-          <w:szCs w:val="24"/>
-        </w:rPr>
-      </w:pPr>
-      <w:proofErr w:type="spellStart"/>
-      <w:r>
-        <w:rPr>
-          <w:rFonts w:cs="Times New Roman"/>
-          <w:szCs w:val="24"/>
-        </w:rPr>
-        <w:t>Susil</w:t>
-      </w:r>
-      <w:proofErr w:type="spellEnd"/>
-      <w:r>
-        <w:rPr>
-          <w:rFonts w:cs="Times New Roman"/>
-          <w:szCs w:val="24"/>
-        </w:rPr>
-        <w:t xml:space="preserve"> </w:t>
-      </w:r>
-      <w:proofErr w:type="spellStart"/>
-      <w:r>
-        <w:rPr>
-          <w:rFonts w:cs="Times New Roman"/>
-          <w:szCs w:val="24"/>
-        </w:rPr>
-        <w:t>Neupane</w:t>
-      </w:r>
-      <w:proofErr w:type="spellEnd"/>
+        <w:t>Susil Neupane</w:t>
+      </w:r>
     </w:p>
     <w:p>
       <w:pPr>
@@ -595,15 +490,7 @@
         <w:jc w:val="both"/>
       </w:pPr>
       <w:r>
-        <w:t xml:space="preserve">In short, </w:t>
-      </w:r>
-      <w:proofErr w:type="gramStart"/>
-      <w:r>
-        <w:t>Our</w:t>
-      </w:r>
-      <w:proofErr w:type="gramEnd"/>
-      <w:r>
-        <w:t xml:space="preserve"> program “Patient Record System” will assist in easier man</w:t>
+        <w:t>In short, Our program “Patient Record System” will assist in easier man</w:t>
       </w:r>
       <w:r>
         <w:t>agement of Patient’s record in using a computer</w:t>
@@ -624,15 +511,7 @@
         <w:t xml:space="preserve"> disease, age, sex, severity and prescribed medicine</w:t>
       </w:r>
       <w:r>
-        <w:t xml:space="preserve"> and the program will automatically assign the patient with </w:t>
-      </w:r>
-      <w:proofErr w:type="gramStart"/>
-      <w:r>
-        <w:t>an</w:t>
-      </w:r>
-      <w:proofErr w:type="gramEnd"/>
-      <w:r>
-        <w:t xml:space="preserve"> unique code which can later be used to easily identify a specific user easily within our program. You can also search for an already existing patient using their patient code or general information to either update their data, show their data or remove them from the “ongoing treatment” section and move them to “treated</w:t>
+        <w:t xml:space="preserve"> and the program will automatically assign the patient with an unique code which can later be used to easily identify a specific user easily within our program. You can also search for an already existing patient using their patient code or general information to either update their data, show their data or remove them from the “ongoing treatment” section and move them to “treated</w:t>
       </w:r>
       <w:r>
         <w:t>”</w:t>
@@ -1711,29 +1590,13 @@
         <w:jc w:val="both"/>
       </w:pPr>
       <w:r>
-        <w:t xml:space="preserve">Patient Record </w:t>
-      </w:r>
-      <w:proofErr w:type="gramStart"/>
-      <w:r>
-        <w:t>System(</w:t>
-      </w:r>
-      <w:proofErr w:type="gramEnd"/>
-      <w:r>
-        <w:t>PRS) is a system in which a user can manage and modify patient’s data stored in a computer. This system will allow the user to add, update, move and remove patient’s d</w:t>
-      </w:r>
-      <w:r>
-        <w:t xml:space="preserve">ata with relative ease and </w:t>
-      </w:r>
-      <w:proofErr w:type="spellStart"/>
-      <w:r>
-        <w:t>convin</w:t>
-      </w:r>
-      <w:r>
-        <w:t>ence</w:t>
-      </w:r>
-      <w:proofErr w:type="spellEnd"/>
-      <w:r>
-        <w:t>. We are writing such program in C programming language which is a middle level language to ensure good performance of the program.</w:t>
+        <w:t>Patient Record System(PRS) is a system in which a user can manage and modify patient’s data stored in a computer. This system will allow the user to add, update, move and remove patient’s d</w:t>
+      </w:r>
+      <w:r>
+        <w:t>ata with relative ease and convin</w:t>
+      </w:r>
+      <w:r>
+        <w:t>ence. We are writing such program in C programming language which is a middle level language to ensure good performance of the program.</w:t>
       </w:r>
     </w:p>
     <w:p>
@@ -1905,15 +1768,7 @@
         <w:jc w:val="both"/>
       </w:pPr>
       <w:r>
-        <w:t xml:space="preserve">All members of our group will create a </w:t>
-      </w:r>
-      <w:proofErr w:type="spellStart"/>
-      <w:r>
-        <w:t>github</w:t>
-      </w:r>
-      <w:proofErr w:type="spellEnd"/>
-      <w:r>
-        <w:t xml:space="preserve"> account and commit all their contributions in a repo n</w:t>
+        <w:t>All members of our group will create a github account and commit all their contributions in a repo n</w:t>
       </w:r>
       <w:r>
         <w:t>amed Patient-Record-System-in-C</w:t>
@@ -1953,7 +1808,10 @@
         <w:t>The program will store previous patient’</w:t>
       </w:r>
       <w:r>
-        <w:t>s data and current patient’s data separately.</w:t>
+        <w:t xml:space="preserve">s </w:t>
+      </w:r>
+      <w:r>
+        <w:t>data and current patient’s data.</w:t>
       </w:r>
     </w:p>
     <w:p>
@@ -2024,8 +1882,16 @@
         <w:t xml:space="preserve"> using the patient’s code</w:t>
       </w:r>
       <w:r>
-        <w:t xml:space="preserve"> to update, view or move</w:t>
-      </w:r>
+        <w:t xml:space="preserve"> to update, view,</w:t>
+      </w:r>
+      <w:r>
+        <w:t xml:space="preserve"> move</w:t>
+      </w:r>
+      <w:r>
+        <w:t xml:space="preserve"> or remove</w:t>
+      </w:r>
+      <w:bookmarkStart w:id="9" w:name="_GoBack"/>
+      <w:bookmarkEnd w:id="9"/>
       <w:r>
         <w:t xml:space="preserve"> them.</w:t>
       </w:r>
@@ -2049,11 +1915,11 @@
         <w:spacing w:before="0" w:line="360" w:lineRule="auto"/>
         <w:jc w:val="both"/>
       </w:pPr>
-      <w:bookmarkStart w:id="9" w:name="_Toc165205092"/>
+      <w:bookmarkStart w:id="10" w:name="_Toc165205092"/>
       <w:r>
         <w:t>Algorithm</w:t>
       </w:r>
-      <w:bookmarkEnd w:id="9"/>
+      <w:bookmarkEnd w:id="10"/>
     </w:p>
     <w:p>
       <w:pPr>
@@ -2268,21 +2134,10 @@
         <w:t>, if the user chooses to move, it will ask whether the user wants to move the data to “cured” or “transferred”</w:t>
       </w:r>
       <w:r>
-        <w:t xml:space="preserve">, if the user chooses “cured” then replace their name with &lt;patient-name&gt;(CURED) in the “ongoing treatment” section and transfer them to the “cured” section, if the user chooses transferred then replace their name with &lt;patient-name&gt;(TRANSFERRED) in the “ongoing treatment” section and transfer them to the “transferred” section, if the user chooses to remove, then if the user they want to remove is the latest one they can remove the patient’s data with </w:t>
-      </w:r>
-      <w:proofErr w:type="spellStart"/>
-      <w:r>
-        <w:t>it’s</w:t>
-      </w:r>
-      <w:proofErr w:type="spellEnd"/>
-      <w:r>
-        <w:t xml:space="preserve"> code altogether, if the user they want to remove is the last one then just replace the name with “REMOVED” and </w:t>
-      </w:r>
-      <w:r>
-        <w:t>replace</w:t>
-      </w:r>
-      <w:r>
-        <w:t xml:space="preserve"> all the value with integer/float numbers 0 and strings with “REMOVED”.</w:t>
+        <w:t xml:space="preserve">, if the user chooses </w:t>
+      </w:r>
+      <w:r>
+        <w:t>“cured” then the patient’s data will be moved to the cured section and if the user chooses “transferred” then the patient’s data will be moved to the transferred section, if the user chooses remove, then the patient’s data will be deleted.</w:t>
       </w:r>
     </w:p>
     <w:p>
@@ -2309,12 +2164,12 @@
         </w:numPr>
         <w:spacing w:line="360" w:lineRule="auto"/>
       </w:pPr>
-      <w:bookmarkStart w:id="10" w:name="_Toc165205093"/>
+      <w:bookmarkStart w:id="11" w:name="_Toc165205093"/>
       <w:r>
         <w:lastRenderedPageBreak/>
         <w:t>Flowchart</w:t>
       </w:r>
-      <w:bookmarkEnd w:id="10"/>
+      <w:bookmarkEnd w:id="11"/>
     </w:p>
     <w:p>
       <w:pPr>
@@ -2523,8 +2378,6 @@
       <w:r>
         <w:tab/>
       </w:r>
-      <w:bookmarkStart w:id="11" w:name="_GoBack"/>
-      <w:bookmarkEnd w:id="11"/>
     </w:p>
     <w:sectPr>
       <w:pgSz w:w="11907" w:h="16839" w:code="9"/>
@@ -4018,7 +3871,7 @@
     <w:rPr>
       <w:rFonts w:eastAsiaTheme="majorEastAsia" w:cstheme="majorBidi"/>
       <w:b/>
-      <w:color w:val="000000" w:themeColor="text1"/>
+      <w:color w:val="D4D4D4" w:themeColor="text1"/>
       <w:sz w:val="28"/>
       <w:szCs w:val="26"/>
     </w:rPr>
@@ -4231,7 +4084,7 @@
     <w:rPr>
       <w:rFonts w:ascii="Times New Roman" w:eastAsiaTheme="majorEastAsia" w:hAnsi="Times New Roman" w:cstheme="majorBidi"/>
       <w:b/>
-      <w:color w:val="000000" w:themeColor="text1"/>
+      <w:color w:val="D4D4D4" w:themeColor="text1"/>
       <w:sz w:val="28"/>
       <w:szCs w:val="26"/>
     </w:rPr>
@@ -4338,10 +4191,10 @@
   <a:themeElements>
     <a:clrScheme name="Office">
       <a:dk1>
-        <a:sysClr val="windowText" lastClr="000000"/>
+        <a:sysClr val="windowText" lastClr="D4D4D4"/>
       </a:dk1>
       <a:lt1>
-        <a:sysClr val="window" lastClr="FFFFFF"/>
+        <a:sysClr val="window" lastClr="202020"/>
       </a:lt1>
       <a:dk2>
         <a:srgbClr val="44546A"/>
@@ -4644,7 +4497,7 @@
 </file>
 
 <file path=customXml/itemProps1.xml><?xml version="1.0" encoding="utf-8"?>
-<ds:datastoreItem xmlns:ds="http://schemas.openxmlformats.org/officeDocument/2006/customXml" ds:itemID="{06BE69C4-4D45-46A1-8593-32F20898B2DB}">
+<ds:datastoreItem xmlns:ds="http://schemas.openxmlformats.org/officeDocument/2006/customXml" ds:itemID="{A2E1CD37-A804-4B07-804E-54AACB28F64B}">
   <ds:schemaRefs>
     <ds:schemaRef ds:uri="http://schemas.openxmlformats.org/officeDocument/2006/bibliography"/>
   </ds:schemaRefs>

</xml_diff>